<commit_message>
SAP concluded and delivered
</commit_message>
<xml_diff>
--- a/report/SAP-2022-019-GT-v01.docx
+++ b/report/SAP-2022-019-GT-v01.docx
@@ -61,7 +61,7 @@
       </w:pPr>
       <w:r>
         <w:rPr/>
-        <w:t>2022-04-11</w:t>
+        <w:t>2022-04-14</w:t>
       </w:r>
     </w:p>
     <w:sdt>
@@ -127,7 +127,7 @@
             </w:rPr>
             <w:fldChar w:fldCharType="separate"/>
           </w:r>
-          <w:hyperlink w:anchor="__RefHeading___Toc2364_56772990">
+          <w:hyperlink w:anchor="__RefHeading___Toc916_2740866792">
             <w:r>
               <w:rPr>
                 <w:webHidden/>
@@ -141,7 +141,7 @@
               </w:rPr>
               <w:t>1  Abbreviations</w:t>
               <w:tab/>
-              <w:t>3</w:t>
+              <w:t>2</w:t>
             </w:r>
           </w:hyperlink>
         </w:p>
@@ -154,7 +154,7 @@
             </w:tabs>
             <w:rPr/>
           </w:pPr>
-          <w:hyperlink w:anchor="__RefHeading___Toc2366_56772990">
+          <w:hyperlink w:anchor="__RefHeading___Toc918_2740866792">
             <w:r>
               <w:rPr>
                 <w:webHidden/>
@@ -168,7 +168,7 @@
               </w:rPr>
               <w:t>2  Context</w:t>
               <w:tab/>
-              <w:t>3</w:t>
+              <w:t>2</w:t>
             </w:r>
           </w:hyperlink>
         </w:p>
@@ -181,7 +181,7 @@
             </w:tabs>
             <w:rPr/>
           </w:pPr>
-          <w:hyperlink w:anchor="__RefHeading___Toc2368_56772990">
+          <w:hyperlink w:anchor="__RefHeading___Toc920_2740866792">
             <w:r>
               <w:rPr>
                 <w:webHidden/>
@@ -195,7 +195,7 @@
               </w:rPr>
               <w:t>2.1  Objectives</w:t>
               <w:tab/>
-              <w:t>3</w:t>
+              <w:t>2</w:t>
             </w:r>
           </w:hyperlink>
         </w:p>
@@ -208,7 +208,7 @@
             </w:tabs>
             <w:rPr/>
           </w:pPr>
-          <w:hyperlink w:anchor="__RefHeading___Toc2370_56772990">
+          <w:hyperlink w:anchor="__RefHeading___Toc922_2740866792">
             <w:r>
               <w:rPr>
                 <w:webHidden/>
@@ -222,7 +222,7 @@
               </w:rPr>
               <w:t>2.2  Hypotheses</w:t>
               <w:tab/>
-              <w:t>3</w:t>
+              <w:t>2</w:t>
             </w:r>
           </w:hyperlink>
         </w:p>
@@ -235,7 +235,7 @@
             </w:tabs>
             <w:rPr/>
           </w:pPr>
-          <w:hyperlink w:anchor="__RefHeading___Toc2372_56772990">
+          <w:hyperlink w:anchor="__RefHeading___Toc924_2740866792">
             <w:r>
               <w:rPr>
                 <w:webHidden/>
@@ -249,7 +249,7 @@
               </w:rPr>
               <w:t>2.3  Study design</w:t>
               <w:tab/>
-              <w:t>3</w:t>
+              <w:t>2</w:t>
             </w:r>
           </w:hyperlink>
         </w:p>
@@ -262,7 +262,7 @@
             </w:tabs>
             <w:rPr/>
           </w:pPr>
-          <w:hyperlink w:anchor="__RefHeading___Toc2374_56772990">
+          <w:hyperlink w:anchor="__RefHeading___Toc926_2740866792">
             <w:r>
               <w:rPr>
                 <w:webHidden/>
@@ -276,7 +276,7 @@
               </w:rPr>
               <w:t>3  Data</w:t>
               <w:tab/>
-              <w:t>3</w:t>
+              <w:t>2</w:t>
             </w:r>
           </w:hyperlink>
         </w:p>
@@ -289,7 +289,7 @@
             </w:tabs>
             <w:rPr/>
           </w:pPr>
-          <w:hyperlink w:anchor="__RefHeading___Toc2376_56772990">
+          <w:hyperlink w:anchor="__RefHeading___Toc928_2740866792">
             <w:r>
               <w:rPr>
                 <w:webHidden/>
@@ -303,7 +303,7 @@
               </w:rPr>
               <w:t>3.1  Raw data</w:t>
               <w:tab/>
-              <w:t>3</w:t>
+              <w:t>2</w:t>
             </w:r>
           </w:hyperlink>
         </w:p>
@@ -316,7 +316,7 @@
             </w:tabs>
             <w:rPr/>
           </w:pPr>
-          <w:hyperlink w:anchor="__RefHeading___Toc2378_56772990">
+          <w:hyperlink w:anchor="__RefHeading___Toc930_2740866792">
             <w:r>
               <w:rPr>
                 <w:webHidden/>
@@ -330,7 +330,7 @@
               </w:rPr>
               <w:t>3.2  Analytical dataset</w:t>
               <w:tab/>
-              <w:t>4</w:t>
+              <w:t>3</w:t>
             </w:r>
           </w:hyperlink>
         </w:p>
@@ -343,7 +343,7 @@
             </w:tabs>
             <w:rPr/>
           </w:pPr>
-          <w:hyperlink w:anchor="__RefHeading___Toc2380_56772990">
+          <w:hyperlink w:anchor="__RefHeading___Toc932_2740866792">
             <w:r>
               <w:rPr>
                 <w:webHidden/>
@@ -357,7 +357,7 @@
               </w:rPr>
               <w:t>4  Study parameters</w:t>
               <w:tab/>
-              <w:t>4</w:t>
+              <w:t>3</w:t>
             </w:r>
           </w:hyperlink>
         </w:p>
@@ -370,7 +370,7 @@
             </w:tabs>
             <w:rPr/>
           </w:pPr>
-          <w:hyperlink w:anchor="__RefHeading___Toc2382_56772990">
+          <w:hyperlink w:anchor="__RefHeading___Toc934_2740866792">
             <w:r>
               <w:rPr>
                 <w:webHidden/>
@@ -384,7 +384,7 @@
               </w:rPr>
               <w:t>4.1  Inclusion and exclusion criteria</w:t>
               <w:tab/>
-              <w:t>4</w:t>
+              <w:t>3</w:t>
             </w:r>
           </w:hyperlink>
         </w:p>
@@ -397,7 +397,7 @@
             </w:tabs>
             <w:rPr/>
           </w:pPr>
-          <w:hyperlink w:anchor="__RefHeading___Toc2384_56772990">
+          <w:hyperlink w:anchor="__RefHeading___Toc936_2740866792">
             <w:r>
               <w:rPr>
                 <w:webHidden/>
@@ -411,7 +411,7 @@
               </w:rPr>
               <w:t>4.2  Exposures</w:t>
               <w:tab/>
-              <w:t>4</w:t>
+              <w:t>3</w:t>
             </w:r>
           </w:hyperlink>
         </w:p>
@@ -424,7 +424,7 @@
             </w:tabs>
             <w:rPr/>
           </w:pPr>
-          <w:hyperlink w:anchor="__RefHeading___Toc2386_56772990">
+          <w:hyperlink w:anchor="__RefHeading___Toc938_2740866792">
             <w:r>
               <w:rPr>
                 <w:webHidden/>
@@ -451,7 +451,7 @@
             </w:tabs>
             <w:rPr/>
           </w:pPr>
-          <w:hyperlink w:anchor="__RefHeading___Toc2388_56772990">
+          <w:hyperlink w:anchor="__RefHeading___Toc940_2740866792">
             <w:r>
               <w:rPr>
                 <w:webHidden/>
@@ -478,7 +478,7 @@
             </w:tabs>
             <w:rPr/>
           </w:pPr>
-          <w:hyperlink w:anchor="__RefHeading___Toc2390_56772990">
+          <w:hyperlink w:anchor="__RefHeading___Toc942_2740866792">
             <w:r>
               <w:rPr>
                 <w:webHidden/>
@@ -492,7 +492,7 @@
               </w:rPr>
               <w:t>5  Statistical methods</w:t>
               <w:tab/>
-              <w:t>5</w:t>
+              <w:t>4</w:t>
             </w:r>
           </w:hyperlink>
         </w:p>
@@ -505,7 +505,7 @@
             </w:tabs>
             <w:rPr/>
           </w:pPr>
-          <w:hyperlink w:anchor="__RefHeading___Toc2392_56772990">
+          <w:hyperlink w:anchor="__RefHeading___Toc944_2740866792">
             <w:r>
               <w:rPr>
                 <w:webHidden/>
@@ -519,7 +519,7 @@
               </w:rPr>
               <w:t>5.1  Statistical analyses</w:t>
               <w:tab/>
-              <w:t>5</w:t>
+              <w:t>4</w:t>
             </w:r>
           </w:hyperlink>
         </w:p>
@@ -532,7 +532,7 @@
             </w:tabs>
             <w:rPr/>
           </w:pPr>
-          <w:hyperlink w:anchor="__RefHeading___Toc2394_56772990">
+          <w:hyperlink w:anchor="__RefHeading___Toc946_2740866792">
             <w:r>
               <w:rPr>
                 <w:webHidden/>
@@ -546,7 +546,7 @@
               </w:rPr>
               <w:t>5.1.1  Descriptive analyses</w:t>
               <w:tab/>
-              <w:t>5</w:t>
+              <w:t>4</w:t>
             </w:r>
           </w:hyperlink>
         </w:p>
@@ -559,7 +559,7 @@
             </w:tabs>
             <w:rPr/>
           </w:pPr>
-          <w:hyperlink w:anchor="__RefHeading___Toc2396_56772990">
+          <w:hyperlink w:anchor="__RefHeading___Toc948_2740866792">
             <w:r>
               <w:rPr>
                 <w:webHidden/>
@@ -573,7 +573,7 @@
               </w:rPr>
               <w:t>5.1.2  Inferential analyses</w:t>
               <w:tab/>
-              <w:t>5</w:t>
+              <w:t>4</w:t>
             </w:r>
           </w:hyperlink>
         </w:p>
@@ -586,7 +586,7 @@
             </w:tabs>
             <w:rPr/>
           </w:pPr>
-          <w:hyperlink w:anchor="__RefHeading___Toc2398_56772990">
+          <w:hyperlink w:anchor="__RefHeading___Toc950_2740866792">
             <w:r>
               <w:rPr>
                 <w:webHidden/>
@@ -600,7 +600,7 @@
               </w:rPr>
               <w:t>5.1.3  Statistical modeling</w:t>
               <w:tab/>
-              <w:t>5</w:t>
+              <w:t>4</w:t>
             </w:r>
           </w:hyperlink>
         </w:p>
@@ -613,7 +613,7 @@
             </w:tabs>
             <w:rPr/>
           </w:pPr>
-          <w:hyperlink w:anchor="__RefHeading___Toc2400_56772990">
+          <w:hyperlink w:anchor="__RefHeading___Toc952_2740866792">
             <w:r>
               <w:rPr>
                 <w:webHidden/>
@@ -640,7 +640,7 @@
             </w:tabs>
             <w:rPr/>
           </w:pPr>
-          <w:hyperlink w:anchor="__RefHeading___Toc2402_56772990">
+          <w:hyperlink w:anchor="__RefHeading___Toc954_2740866792">
             <w:r>
               <w:rPr>
                 <w:webHidden/>
@@ -667,7 +667,7 @@
             </w:tabs>
             <w:rPr/>
           </w:pPr>
-          <w:hyperlink w:anchor="__RefHeading___Toc2404_56772990">
+          <w:hyperlink w:anchor="__RefHeading___Toc956_2740866792">
             <w:r>
               <w:rPr>
                 <w:webHidden/>
@@ -694,7 +694,7 @@
             </w:tabs>
             <w:rPr/>
           </w:pPr>
-          <w:hyperlink w:anchor="__RefHeading___Toc2406_56772990">
+          <w:hyperlink w:anchor="__RefHeading___Toc958_2740866792">
             <w:r>
               <w:rPr>
                 <w:webHidden/>
@@ -721,7 +721,7 @@
             </w:tabs>
             <w:rPr/>
           </w:pPr>
-          <w:hyperlink w:anchor="__RefHeading___Toc2408_56772990">
+          <w:hyperlink w:anchor="__RefHeading___Toc960_2740866792">
             <w:r>
               <w:rPr>
                 <w:webHidden/>
@@ -748,7 +748,7 @@
             </w:tabs>
             <w:rPr/>
           </w:pPr>
-          <w:hyperlink w:anchor="__RefHeading___Toc2410_56772990">
+          <w:hyperlink w:anchor="__RefHeading___Toc962_2740866792">
             <w:r>
               <w:rPr>
                 <w:webHidden/>
@@ -762,7 +762,7 @@
               </w:rPr>
               <w:t>7  References</w:t>
               <w:tab/>
-              <w:t>6</w:t>
+              <w:t>5</w:t>
             </w:r>
           </w:hyperlink>
         </w:p>
@@ -775,7 +775,7 @@
             </w:tabs>
             <w:rPr/>
           </w:pPr>
-          <w:hyperlink w:anchor="__RefHeading___Toc2412_56772990">
+          <w:hyperlink w:anchor="__RefHeading___Toc964_2740866792">
             <w:r>
               <w:rPr>
                 <w:webHidden/>
@@ -789,7 +789,7 @@
               </w:rPr>
               <w:t>8  Appendix</w:t>
               <w:tab/>
-              <w:t>6</w:t>
+              <w:t>5</w:t>
             </w:r>
           </w:hyperlink>
         </w:p>
@@ -802,7 +802,7 @@
             </w:tabs>
             <w:rPr/>
           </w:pPr>
-          <w:hyperlink w:anchor="__RefHeading___Toc2414_56772990">
+          <w:hyperlink w:anchor="__RefHeading___Toc966_2740866792">
             <w:r>
               <w:rPr>
                 <w:webHidden/>
@@ -841,11 +841,15 @@
               <wp:inline distT="0" distB="0" distL="0" distR="0">
                 <wp:extent cx="6120130" cy="19050"/>
                 <wp:effectExtent l="0" t="0" r="0" b="0"/>
-                <wp:docPr id="1" name="Shape1"/>
+                <wp:docPr id="1" name=""/>
                 <a:graphic xmlns:a="http://schemas.openxmlformats.org/drawingml/2006/main">
                   <a:graphicData uri="http://schemas.microsoft.com/office/word/2010/wordprocessingShape">
                     <wps:wsp>
                       <wps:cNvSpPr/>
+                      <wps:nvSpPr>
+                        <wps:cNvPr id="0" name=""/>
+                        <wps:cNvSpPr/>
+                      </wps:nvSpPr>
                       <wps:spPr>
                         <a:xfrm>
                           <a:off x="0" y="0"/>
@@ -863,12 +867,6 @@
                           </a:solidFill>
                         </a:ln>
                       </wps:spPr>
-                      <wps:style>
-                        <a:lnRef idx="0"/>
-                        <a:fillRef idx="0"/>
-                        <a:effectRef idx="0"/>
-                        <a:fontRef idx="minor"/>
-                      </wps:style>
                       <wps:bodyPr/>
                     </wps:wsp>
                   </a:graphicData>
@@ -881,10 +879,10 @@
           </mc:Choice>
           <mc:Fallback>
             <w:pict>
-              <v:rect id="shape_0" ID="Shape1" path="m0,0l-2147483645,0l-2147483645,-2147483646l0,-2147483646xe" fillcolor="white" stroked="t" o:allowincell="f" style="position:absolute;margin-left:0pt;margin-top:-1.55pt;width:481.85pt;height:1.45pt;mso-wrap-style:none;v-text-anchor:middle;mso-position-vertical:top">
+              <v:rect id="shape_0" fillcolor="white" stroked="t" o:allowincell="f" style="position:absolute;margin-left:0pt;margin-top:-1.55pt;width:481.85pt;height:1.45pt;mso-wrap-style:none;v-text-anchor:middle;mso-position-horizontal:center;mso-position-vertical:top">
                 <v:fill o:detectmouseclick="t" type="solid" color2="black"/>
                 <v:stroke color="black" joinstyle="round" endcap="flat"/>
-                <w10:wrap type="square"/>
+                <w10:wrap type="topAndBottom"/>
               </v:rect>
             </w:pict>
           </mc:Fallback>
@@ -896,11 +894,14 @@
     </w:p>
     <w:p>
       <w:pPr>
-        <w:pStyle w:val="Title"/>
-        <w:rPr/>
-      </w:pPr>
-      <w:r>
-        <w:rPr/>
+        <w:pStyle w:val="FirstParagraph"/>
+        <w:rPr/>
+      </w:pPr>
+      <w:r>
+        <w:rPr>
+          <w:b/>
+          <w:bCs/>
+        </w:rPr>
         <w:t>Analytical Plan for Study design for the association between peak troponin levels and post-surgery mortality in an Australian hospital</w:t>
       </w:r>
     </w:p>
@@ -934,7 +935,7 @@
       </w:tblPr>
       <w:tblGrid>
         <w:gridCol w:w="3767"/>
-        <w:gridCol w:w="5870"/>
+        <w:gridCol w:w="5869"/>
       </w:tblGrid>
       <w:tr>
         <w:trPr/>
@@ -974,6 +975,7 @@
             </w:pPr>
             <w:r>
               <w:rPr>
+                <w:rFonts w:ascii="Ubuntu" w:hAnsi="Ubuntu"/>
                 <w:b/>
                 <w:bCs/>
                 <w:i w:val="false"/>
@@ -993,7 +995,7 @@
         </w:tc>
         <w:tc>
           <w:tcPr>
-            <w:tcW w:w="5870" w:type="dxa"/>
+            <w:tcW w:w="5869" w:type="dxa"/>
             <w:tcBorders>
               <w:top w:val="single" w:sz="4" w:space="0" w:color="000000"/>
               <w:left w:val="single" w:sz="4" w:space="0" w:color="000000"/>
@@ -1028,6 +1030,7 @@
             </w:pPr>
             <w:r>
               <w:rPr>
+                <w:rFonts w:ascii="Ubuntu" w:hAnsi="Ubuntu"/>
                 <w:b/>
                 <w:bCs/>
                 <w:i w:val="false"/>
@@ -1082,6 +1085,7 @@
             </w:pPr>
             <w:r>
               <w:rPr>
+                <w:rFonts w:ascii="Ubuntu" w:hAnsi="Ubuntu"/>
                 <w:b w:val="false"/>
                 <w:bCs w:val="false"/>
                 <w:i w:val="false"/>
@@ -1101,7 +1105,7 @@
         </w:tc>
         <w:tc>
           <w:tcPr>
-            <w:tcW w:w="5870" w:type="dxa"/>
+            <w:tcW w:w="5869" w:type="dxa"/>
             <w:tcBorders>
               <w:left w:val="single" w:sz="4" w:space="0" w:color="000000"/>
               <w:bottom w:val="single" w:sz="4" w:space="0" w:color="000000"/>
@@ -1134,6 +1138,7 @@
             </w:pPr>
             <w:r>
               <w:rPr>
+                <w:rFonts w:ascii="Ubuntu" w:hAnsi="Ubuntu"/>
                 <w:b w:val="false"/>
                 <w:bCs w:val="false"/>
                 <w:i w:val="false"/>
@@ -1166,11 +1171,15 @@
               <wp:inline distT="0" distB="0" distL="0" distR="0">
                 <wp:extent cx="635" cy="19050"/>
                 <wp:effectExtent l="0" t="0" r="0" b="0"/>
-                <wp:docPr id="2" name="Shape2"/>
+                <wp:docPr id="2" name=""/>
                 <a:graphic xmlns:a="http://schemas.openxmlformats.org/drawingml/2006/main">
                   <a:graphicData uri="http://schemas.microsoft.com/office/word/2010/wordprocessingShape">
                     <wps:wsp>
                       <wps:cNvSpPr/>
+                      <wps:nvSpPr>
+                        <wps:cNvPr id="1" name=""/>
+                        <wps:cNvSpPr/>
+                      </wps:nvSpPr>
                       <wps:spPr>
                         <a:xfrm>
                           <a:off x="0" y="0"/>
@@ -1188,12 +1197,6 @@
                           </a:solidFill>
                         </a:ln>
                       </wps:spPr>
-                      <wps:style>
-                        <a:lnRef idx="0"/>
-                        <a:fillRef idx="0"/>
-                        <a:effectRef idx="0"/>
-                        <a:fontRef idx="minor"/>
-                      </wps:style>
                       <wps:bodyPr/>
                     </wps:wsp>
                   </a:graphicData>
@@ -1206,10 +1209,10 @@
           </mc:Choice>
           <mc:Fallback>
             <w:pict>
-              <v:rect id="shape_0" ID="Shape2" path="m0,0l-2147483645,0l-2147483645,-2147483646l0,-2147483646xe" fillcolor="white" stroked="t" o:allowincell="f" style="position:absolute;margin-left:0pt;margin-top:-1.55pt;width:0pt;height:1.45pt;mso-wrap-style:none;v-text-anchor:middle;mso-position-vertical:top">
+              <v:rect id="shape_0" fillcolor="white" stroked="t" o:allowincell="f" style="position:absolute;margin-left:0pt;margin-top:-1.55pt;width:0pt;height:1.45pt;mso-wrap-style:none;v-text-anchor:middle;mso-position-horizontal:center;mso-position-vertical:top">
                 <v:fill o:detectmouseclick="t" type="solid" color2="black"/>
                 <v:stroke color="black" joinstyle="round" endcap="flat"/>
-                <w10:wrap type="square"/>
+                <w10:wrap type="topAndBottom"/>
               </v:rect>
             </w:pict>
           </mc:Fallback>
@@ -1221,7 +1224,8 @@
         <w:pStyle w:val="Heading1"/>
         <w:rPr/>
       </w:pPr>
-      <w:bookmarkStart w:id="0" w:name="__RefHeading___Toc2364_56772990"/>
+      <w:bookmarkStart w:id="0" w:name="__RefHeading___Toc916_2740866792"/>
+      <w:bookmarkStart w:id="1" w:name="abbreviations"/>
       <w:bookmarkEnd w:id="0"/>
       <w:r>
         <w:rPr/>
@@ -1279,20 +1283,21 @@
         </w:numPr>
         <w:rPr/>
       </w:pPr>
-      <w:bookmarkStart w:id="1" w:name="abbreviations"/>
+      <w:bookmarkStart w:id="2" w:name="abbreviations"/>
       <w:r>
         <w:rPr/>
         <w:t>SD: standard deviation</w:t>
       </w:r>
-      <w:bookmarkEnd w:id="1"/>
+      <w:bookmarkEnd w:id="2"/>
     </w:p>
     <w:p>
       <w:pPr>
         <w:pStyle w:val="Heading1"/>
         <w:rPr/>
       </w:pPr>
-      <w:bookmarkStart w:id="2" w:name="__RefHeading___Toc2366_56772990"/>
-      <w:bookmarkEnd w:id="2"/>
+      <w:bookmarkStart w:id="3" w:name="__RefHeading___Toc918_2740866792"/>
+      <w:bookmarkStart w:id="4" w:name="context"/>
+      <w:bookmarkEnd w:id="3"/>
       <w:r>
         <w:rPr/>
         <w:t>Context</w:t>
@@ -1303,8 +1308,9 @@
         <w:pStyle w:val="Heading2"/>
         <w:rPr/>
       </w:pPr>
-      <w:bookmarkStart w:id="3" w:name="__RefHeading___Toc2368_56772990"/>
-      <w:bookmarkEnd w:id="3"/>
+      <w:bookmarkStart w:id="5" w:name="__RefHeading___Toc920_2740866792"/>
+      <w:bookmarkStart w:id="6" w:name="objectives"/>
+      <w:bookmarkEnd w:id="5"/>
       <w:r>
         <w:rPr/>
         <w:t>Objectives</w:t>
@@ -1315,123 +1321,98 @@
         <w:pStyle w:val="FirstParagraph"/>
         <w:rPr/>
       </w:pPr>
-      <w:bookmarkStart w:id="4" w:name="objectives"/>
+      <w:bookmarkStart w:id="7" w:name="objectives"/>
       <w:r>
         <w:rPr/>
         <w:t>Study design for the association between peak troponin measurements and in hospital mortality adjusting for scores on EURO scores and APACHE.</w:t>
       </w:r>
-      <w:bookmarkEnd w:id="4"/>
+      <w:bookmarkEnd w:id="7"/>
     </w:p>
     <w:p>
       <w:pPr>
         <w:pStyle w:val="Heading2"/>
         <w:rPr/>
       </w:pPr>
-      <w:bookmarkStart w:id="5" w:name="__RefHeading___Toc2370_56772990"/>
-      <w:bookmarkStart w:id="6" w:name="hypotheses"/>
-      <w:bookmarkEnd w:id="5"/>
+      <w:bookmarkStart w:id="8" w:name="__RefHeading___Toc922_2740866792"/>
+      <w:bookmarkStart w:id="9" w:name="hypotheses"/>
+      <w:bookmarkEnd w:id="8"/>
       <w:r>
         <w:rPr/>
         <w:t>Hypotheses</w:t>
       </w:r>
-      <w:bookmarkEnd w:id="6"/>
-    </w:p>
-    <w:p>
-      <w:pPr>
-        <w:pStyle w:val="Heading2"/>
-        <w:rPr/>
-      </w:pPr>
-      <w:bookmarkStart w:id="7" w:name="__RefHeading___Toc2372_56772990"/>
-      <w:bookmarkEnd w:id="7"/>
-      <w:r>
-        <w:rPr/>
-        <w:t>Study design</w:t>
-      </w:r>
-    </w:p>
-    <w:p>
-      <w:pPr>
-        <w:pStyle w:val="FirstParagraph"/>
-        <w:rPr/>
-      </w:pPr>
-      <w:bookmarkStart w:id="8" w:name="study-design"/>
-      <w:bookmarkStart w:id="9" w:name="context"/>
-      <w:r>
-        <w:rPr/>
-        <w:t>Prospective cohort.</w:t>
-      </w:r>
-      <w:bookmarkEnd w:id="8"/>
       <w:bookmarkEnd w:id="9"/>
     </w:p>
     <w:p>
       <w:pPr>
-        <w:pStyle w:val="Heading1"/>
-        <w:rPr/>
-      </w:pPr>
-      <w:bookmarkStart w:id="10" w:name="__RefHeading___Toc2374_56772990"/>
-      <w:bookmarkStart w:id="11" w:name="data"/>
+        <w:pStyle w:val="Heading2"/>
+        <w:rPr/>
+      </w:pPr>
+      <w:bookmarkStart w:id="10" w:name="__RefHeading___Toc924_2740866792"/>
+      <w:bookmarkStart w:id="11" w:name="study-design"/>
       <w:bookmarkEnd w:id="10"/>
-      <w:bookmarkEnd w:id="11"/>
-      <w:r>
-        <w:rPr/>
-        <w:t>Data</w:t>
+      <w:r>
+        <w:rPr/>
+        <w:t>Study design</w:t>
       </w:r>
     </w:p>
     <w:p>
       <w:pPr>
-        <w:pStyle w:val="Heading2"/>
-        <w:rPr/>
-      </w:pPr>
-      <w:bookmarkStart w:id="12" w:name="__RefHeading___Toc2376_56772990"/>
+        <w:pStyle w:val="FirstParagraph"/>
+        <w:rPr/>
+      </w:pPr>
+      <w:bookmarkStart w:id="12" w:name="context"/>
+      <w:bookmarkStart w:id="13" w:name="study-design"/>
+      <w:r>
+        <w:rPr/>
+        <w:t>Prospective cohort.</w:t>
+      </w:r>
       <w:bookmarkEnd w:id="12"/>
-      <w:r>
-        <w:rPr/>
-        <w:t>Raw data</w:t>
-      </w:r>
-    </w:p>
-    <w:p>
-      <w:pPr>
-        <w:pStyle w:val="FirstParagraph"/>
-        <w:rPr/>
-      </w:pPr>
-      <w:bookmarkStart w:id="13" w:name="raw-data"/>
-      <w:r>
-        <w:rPr/>
-        <w:t>The original data base had 8 variables collected on 200 observations.</w:t>
-      </w:r>
       <w:bookmarkEnd w:id="13"/>
     </w:p>
     <w:p>
       <w:pPr>
-        <w:pStyle w:val="Heading2"/>
-        <w:rPr/>
-      </w:pPr>
-      <w:bookmarkStart w:id="14" w:name="__RefHeading___Toc2378_56772990"/>
-      <w:bookmarkStart w:id="15" w:name="analytical-dataset"/>
+        <w:pStyle w:val="Heading1"/>
+        <w:rPr/>
+      </w:pPr>
+      <w:bookmarkStart w:id="14" w:name="__RefHeading___Toc926_2740866792"/>
+      <w:bookmarkStart w:id="15" w:name="data"/>
       <w:bookmarkEnd w:id="14"/>
-      <w:bookmarkEnd w:id="15"/>
-      <w:r>
-        <w:rPr/>
-        <w:t>Analytical dataset</w:t>
+      <w:r>
+        <w:rPr/>
+        <w:t>Data</w:t>
       </w:r>
     </w:p>
     <w:p>
       <w:pPr>
-        <w:pStyle w:val="FirstParagraph"/>
-        <w:rPr/>
-      </w:pPr>
-      <w:r>
-        <w:rPr/>
-        <w:t>All variables in the analytical set were labeled according to the raw data provided and values were labeled according to the data dictionary for the preparation of production-quality results tables and figures.</w:t>
+        <w:pStyle w:val="Heading2"/>
+        <w:rPr/>
+      </w:pPr>
+      <w:bookmarkStart w:id="16" w:name="__RefHeading___Toc928_2740866792"/>
+      <w:bookmarkStart w:id="17" w:name="raw-data"/>
+      <w:bookmarkEnd w:id="16"/>
+      <w:r>
+        <w:rPr/>
+        <w:t>Raw data</w:t>
       </w:r>
     </w:p>
     <w:p>
       <w:pPr>
+        <w:pStyle w:val="FirstParagraph"/>
+        <w:rPr/>
+      </w:pPr>
+      <w:r>
+        <w:rPr/>
+        <w:t>Upon study start the raw data will be collected in a raw table, that will be processed before analysis. The raw dataset to be collected will have 10 variables collected on 200 observations.</w:t>
+      </w:r>
+    </w:p>
+    <w:p>
+      <w:pPr>
         <w:pStyle w:val="TextBody"/>
         <w:rPr/>
       </w:pPr>
       <w:r>
         <w:rPr/>
-        <w:t>After the cleaning process 8 variables were included in the analysis. The total number of observations excluded due to incompleteness and exclusion criteria will be reported in the analysis. Table 1 shows the structure of the analytical dataset.</w:t>
+        <w:t>This dataset will include the dates of entry and exit of the cohort, or the date of hospital admission and the date where the endpoint was reached (either an event, or hospital discharge). Table 1 shows the structure of the raw dataset.</w:t>
       </w:r>
     </w:p>
     <w:p>
@@ -1448,13 +1429,13 @@
       </w:r>
       <w:r>
         <w:rPr/>
-        <w:t xml:space="preserve"> Analytical dataset structure after variable selection and cleaning.</w:t>
+        <w:t xml:space="preserve"> Raw dataset structure.</w:t>
       </w:r>
     </w:p>
     <w:tbl>
       <w:tblPr>
         <w:tblStyle w:val="Table"/>
-        <w:tblW w:w="5000" w:type="pct"/>
+        <w:tblW w:w="9637" w:type="dxa"/>
         <w:jc w:val="left"/>
         <w:tblInd w:w="-53" w:type="dxa"/>
         <w:tblLayout w:type="fixed"/>
@@ -1467,20 +1448,22 @@
         <w:tblLook w:val="0020" w:noHBand="0" w:noVBand="0" w:firstColumn="0" w:lastRow="0" w:lastColumn="0" w:firstRow="1"/>
       </w:tblPr>
       <w:tblGrid>
-        <w:gridCol w:w="610"/>
-        <w:gridCol w:w="1096"/>
-        <w:gridCol w:w="1221"/>
-        <w:gridCol w:w="1342"/>
-        <w:gridCol w:w="976"/>
-        <w:gridCol w:w="1343"/>
-        <w:gridCol w:w="1585"/>
-        <w:gridCol w:w="1463"/>
+        <w:gridCol w:w="415"/>
+        <w:gridCol w:w="1438"/>
+        <w:gridCol w:w="1252"/>
+        <w:gridCol w:w="787"/>
+        <w:gridCol w:w="880"/>
+        <w:gridCol w:w="973"/>
+        <w:gridCol w:w="694"/>
+        <w:gridCol w:w="973"/>
+        <w:gridCol w:w="1159"/>
+        <w:gridCol w:w="1066"/>
       </w:tblGrid>
       <w:tr>
         <w:trPr/>
         <w:tc>
           <w:tcPr>
-            <w:tcW w:w="610" w:type="dxa"/>
+            <w:tcW w:w="415" w:type="dxa"/>
             <w:tcBorders>
               <w:top w:val="single" w:sz="4" w:space="0" w:color="000000"/>
               <w:left w:val="single" w:sz="4" w:space="0" w:color="000000"/>
@@ -1534,7 +1517,7 @@
         </w:tc>
         <w:tc>
           <w:tcPr>
-            <w:tcW w:w="1096" w:type="dxa"/>
+            <w:tcW w:w="1438" w:type="dxa"/>
             <w:tcBorders>
               <w:top w:val="single" w:sz="4" w:space="0" w:color="000000"/>
               <w:left w:val="single" w:sz="4" w:space="0" w:color="000000"/>
@@ -1582,13 +1565,13 @@
                 <w:szCs w:val="18"/>
                 <w:u w:val="none"/>
               </w:rPr>
-              <w:t>outcome</w:t>
+              <w:t>date_admission</w:t>
             </w:r>
           </w:p>
         </w:tc>
         <w:tc>
           <w:tcPr>
-            <w:tcW w:w="1221" w:type="dxa"/>
+            <w:tcW w:w="1252" w:type="dxa"/>
             <w:tcBorders>
               <w:top w:val="single" w:sz="4" w:space="0" w:color="000000"/>
               <w:left w:val="single" w:sz="4" w:space="0" w:color="000000"/>
@@ -1636,13 +1619,13 @@
                 <w:szCs w:val="18"/>
                 <w:u w:val="none"/>
               </w:rPr>
-              <w:t>troponin</w:t>
+              <w:t>date_outcome</w:t>
             </w:r>
           </w:p>
         </w:tc>
         <w:tc>
           <w:tcPr>
-            <w:tcW w:w="1342" w:type="dxa"/>
+            <w:tcW w:w="787" w:type="dxa"/>
             <w:tcBorders>
               <w:top w:val="single" w:sz="4" w:space="0" w:color="000000"/>
               <w:left w:val="single" w:sz="4" w:space="0" w:color="000000"/>
@@ -1690,13 +1673,13 @@
                 <w:szCs w:val="18"/>
                 <w:u w:val="none"/>
               </w:rPr>
-              <w:t>euroscore</w:t>
+              <w:t>outcome</w:t>
             </w:r>
           </w:p>
         </w:tc>
         <w:tc>
           <w:tcPr>
-            <w:tcW w:w="976" w:type="dxa"/>
+            <w:tcW w:w="880" w:type="dxa"/>
             <w:tcBorders>
               <w:top w:val="single" w:sz="4" w:space="0" w:color="000000"/>
               <w:left w:val="single" w:sz="4" w:space="0" w:color="000000"/>
@@ -1744,13 +1727,13 @@
                 <w:szCs w:val="18"/>
                 <w:u w:val="none"/>
               </w:rPr>
-              <w:t>apache</w:t>
+              <w:t>troponin</w:t>
             </w:r>
           </w:p>
         </w:tc>
         <w:tc>
           <w:tcPr>
-            <w:tcW w:w="1343" w:type="dxa"/>
+            <w:tcW w:w="973" w:type="dxa"/>
             <w:tcBorders>
               <w:top w:val="single" w:sz="4" w:space="0" w:color="000000"/>
               <w:left w:val="single" w:sz="4" w:space="0" w:color="000000"/>
@@ -1798,13 +1781,13 @@
                 <w:szCs w:val="18"/>
                 <w:u w:val="none"/>
               </w:rPr>
-              <w:t>surg_type</w:t>
+              <w:t>euroscore</w:t>
             </w:r>
           </w:p>
         </w:tc>
         <w:tc>
           <w:tcPr>
-            <w:tcW w:w="1585" w:type="dxa"/>
+            <w:tcW w:w="694" w:type="dxa"/>
             <w:tcBorders>
               <w:top w:val="single" w:sz="4" w:space="0" w:color="000000"/>
               <w:left w:val="single" w:sz="4" w:space="0" w:color="000000"/>
@@ -1852,13 +1835,121 @@
                 <w:szCs w:val="18"/>
                 <w:u w:val="none"/>
               </w:rPr>
-              <w:t>surg_length</w:t>
+              <w:t>apache</w:t>
             </w:r>
           </w:p>
         </w:tc>
         <w:tc>
           <w:tcPr>
-            <w:tcW w:w="1463" w:type="dxa"/>
+            <w:tcW w:w="973" w:type="dxa"/>
+            <w:tcBorders>
+              <w:top w:val="single" w:sz="4" w:space="0" w:color="000000"/>
+              <w:left w:val="single" w:sz="4" w:space="0" w:color="000000"/>
+              <w:bottom w:val="single" w:sz="4" w:space="0" w:color="000000"/>
+            </w:tcBorders>
+            <w:shd w:fill="B2B2B2" w:val="clear"/>
+            <w:vAlign w:val="center"/>
+          </w:tcPr>
+          <w:p>
+            <w:pPr>
+              <w:pStyle w:val="Compact"/>
+              <w:widowControl w:val="false"/>
+              <w:jc w:val="center"/>
+              <w:rPr>
+                <w:rFonts w:ascii="Ubuntu Mono" w:hAnsi="Ubuntu Mono"/>
+                <w:b/>
+                <w:b/>
+                <w:bCs/>
+                <w:i w:val="false"/>
+                <w:i w:val="false"/>
+                <w:iCs w:val="false"/>
+                <w:strike w:val="false"/>
+                <w:dstrike w:val="false"/>
+                <w:outline w:val="false"/>
+                <w:shadow w:val="false"/>
+                <w:color w:val="000000"/>
+                <w:sz w:val="18"/>
+                <w:szCs w:val="18"/>
+                <w:u w:val="none"/>
+              </w:rPr>
+            </w:pPr>
+            <w:r>
+              <w:rPr>
+                <w:rFonts w:ascii="Ubuntu Mono" w:hAnsi="Ubuntu Mono"/>
+                <w:b/>
+                <w:bCs/>
+                <w:i w:val="false"/>
+                <w:iCs w:val="false"/>
+                <w:strike w:val="false"/>
+                <w:dstrike w:val="false"/>
+                <w:outline w:val="false"/>
+                <w:shadow w:val="false"/>
+                <w:color w:val="000000"/>
+                <w:sz w:val="18"/>
+                <w:szCs w:val="18"/>
+                <w:u w:val="none"/>
+              </w:rPr>
+              <w:t>surg_type</w:t>
+            </w:r>
+          </w:p>
+        </w:tc>
+        <w:tc>
+          <w:tcPr>
+            <w:tcW w:w="1159" w:type="dxa"/>
+            <w:tcBorders>
+              <w:top w:val="single" w:sz="4" w:space="0" w:color="000000"/>
+              <w:left w:val="single" w:sz="4" w:space="0" w:color="000000"/>
+              <w:bottom w:val="single" w:sz="4" w:space="0" w:color="000000"/>
+            </w:tcBorders>
+            <w:shd w:fill="B2B2B2" w:val="clear"/>
+            <w:vAlign w:val="center"/>
+          </w:tcPr>
+          <w:p>
+            <w:pPr>
+              <w:pStyle w:val="Compact"/>
+              <w:widowControl w:val="false"/>
+              <w:jc w:val="center"/>
+              <w:rPr>
+                <w:rFonts w:ascii="Ubuntu Mono" w:hAnsi="Ubuntu Mono"/>
+                <w:b/>
+                <w:b/>
+                <w:bCs/>
+                <w:i w:val="false"/>
+                <w:i w:val="false"/>
+                <w:iCs w:val="false"/>
+                <w:strike w:val="false"/>
+                <w:dstrike w:val="false"/>
+                <w:outline w:val="false"/>
+                <w:shadow w:val="false"/>
+                <w:color w:val="000000"/>
+                <w:sz w:val="18"/>
+                <w:szCs w:val="18"/>
+                <w:u w:val="none"/>
+              </w:rPr>
+            </w:pPr>
+            <w:r>
+              <w:rPr>
+                <w:rFonts w:ascii="Ubuntu Mono" w:hAnsi="Ubuntu Mono"/>
+                <w:b/>
+                <w:bCs/>
+                <w:i w:val="false"/>
+                <w:iCs w:val="false"/>
+                <w:strike w:val="false"/>
+                <w:dstrike w:val="false"/>
+                <w:outline w:val="false"/>
+                <w:shadow w:val="false"/>
+                <w:color w:val="000000"/>
+                <w:sz w:val="18"/>
+                <w:szCs w:val="18"/>
+                <w:u w:val="none"/>
+              </w:rPr>
+              <w:t>surg_length</w:t>
+            </w:r>
+          </w:p>
+        </w:tc>
+        <w:tc>
+          <w:tcPr>
+            <w:tcW w:w="1066" w:type="dxa"/>
             <w:tcBorders>
               <w:top w:val="single" w:sz="4" w:space="0" w:color="000000"/>
               <w:left w:val="single" w:sz="4" w:space="0" w:color="000000"/>
@@ -1916,7 +2007,7 @@
         <w:trPr/>
         <w:tc>
           <w:tcPr>
-            <w:tcW w:w="610" w:type="dxa"/>
+            <w:tcW w:w="415" w:type="dxa"/>
             <w:tcBorders>
               <w:left w:val="single" w:sz="4" w:space="0" w:color="000000"/>
               <w:bottom w:val="single" w:sz="4" w:space="0" w:color="000000"/>
@@ -1968,7 +2059,7 @@
         </w:tc>
         <w:tc>
           <w:tcPr>
-            <w:tcW w:w="1096" w:type="dxa"/>
+            <w:tcW w:w="1438" w:type="dxa"/>
             <w:tcBorders>
               <w:left w:val="single" w:sz="4" w:space="0" w:color="000000"/>
               <w:bottom w:val="single" w:sz="4" w:space="0" w:color="000000"/>
@@ -2019,7 +2110,7 @@
         </w:tc>
         <w:tc>
           <w:tcPr>
-            <w:tcW w:w="1221" w:type="dxa"/>
+            <w:tcW w:w="1252" w:type="dxa"/>
             <w:tcBorders>
               <w:left w:val="single" w:sz="4" w:space="0" w:color="000000"/>
               <w:bottom w:val="single" w:sz="4" w:space="0" w:color="000000"/>
@@ -2070,7 +2161,7 @@
         </w:tc>
         <w:tc>
           <w:tcPr>
-            <w:tcW w:w="1342" w:type="dxa"/>
+            <w:tcW w:w="787" w:type="dxa"/>
             <w:tcBorders>
               <w:left w:val="single" w:sz="4" w:space="0" w:color="000000"/>
               <w:bottom w:val="single" w:sz="4" w:space="0" w:color="000000"/>
@@ -2121,7 +2212,7 @@
         </w:tc>
         <w:tc>
           <w:tcPr>
-            <w:tcW w:w="976" w:type="dxa"/>
+            <w:tcW w:w="880" w:type="dxa"/>
             <w:tcBorders>
               <w:left w:val="single" w:sz="4" w:space="0" w:color="000000"/>
               <w:bottom w:val="single" w:sz="4" w:space="0" w:color="000000"/>
@@ -2172,7 +2263,7 @@
         </w:tc>
         <w:tc>
           <w:tcPr>
-            <w:tcW w:w="1343" w:type="dxa"/>
+            <w:tcW w:w="973" w:type="dxa"/>
             <w:tcBorders>
               <w:left w:val="single" w:sz="4" w:space="0" w:color="000000"/>
               <w:bottom w:val="single" w:sz="4" w:space="0" w:color="000000"/>
@@ -2223,7 +2314,7 @@
         </w:tc>
         <w:tc>
           <w:tcPr>
-            <w:tcW w:w="1585" w:type="dxa"/>
+            <w:tcW w:w="694" w:type="dxa"/>
             <w:tcBorders>
               <w:left w:val="single" w:sz="4" w:space="0" w:color="000000"/>
               <w:bottom w:val="single" w:sz="4" w:space="0" w:color="000000"/>
@@ -2274,7 +2365,109 @@
         </w:tc>
         <w:tc>
           <w:tcPr>
-            <w:tcW w:w="1463" w:type="dxa"/>
+            <w:tcW w:w="973" w:type="dxa"/>
+            <w:tcBorders>
+              <w:left w:val="single" w:sz="4" w:space="0" w:color="000000"/>
+              <w:bottom w:val="single" w:sz="4" w:space="0" w:color="000000"/>
+            </w:tcBorders>
+            <w:vAlign w:val="center"/>
+          </w:tcPr>
+          <w:p>
+            <w:pPr>
+              <w:pStyle w:val="Compact"/>
+              <w:widowControl w:val="false"/>
+              <w:jc w:val="center"/>
+              <w:rPr>
+                <w:rFonts w:ascii="Ubuntu Mono" w:hAnsi="Ubuntu Mono"/>
+                <w:b w:val="false"/>
+                <w:b w:val="false"/>
+                <w:bCs w:val="false"/>
+                <w:i w:val="false"/>
+                <w:i w:val="false"/>
+                <w:iCs w:val="false"/>
+                <w:strike w:val="false"/>
+                <w:dstrike w:val="false"/>
+                <w:outline w:val="false"/>
+                <w:shadow w:val="false"/>
+                <w:color w:val="000000"/>
+                <w:sz w:val="18"/>
+                <w:szCs w:val="18"/>
+                <w:u w:val="none"/>
+              </w:rPr>
+            </w:pPr>
+            <w:r>
+              <w:rPr>
+                <w:rFonts w:ascii="Ubuntu Mono" w:hAnsi="Ubuntu Mono"/>
+                <w:b w:val="false"/>
+                <w:bCs w:val="false"/>
+                <w:i w:val="false"/>
+                <w:iCs w:val="false"/>
+                <w:strike w:val="false"/>
+                <w:dstrike w:val="false"/>
+                <w:outline w:val="false"/>
+                <w:shadow w:val="false"/>
+                <w:color w:val="000000"/>
+                <w:sz w:val="18"/>
+                <w:szCs w:val="18"/>
+                <w:u w:val="none"/>
+              </w:rPr>
+            </w:r>
+          </w:p>
+        </w:tc>
+        <w:tc>
+          <w:tcPr>
+            <w:tcW w:w="1159" w:type="dxa"/>
+            <w:tcBorders>
+              <w:left w:val="single" w:sz="4" w:space="0" w:color="000000"/>
+              <w:bottom w:val="single" w:sz="4" w:space="0" w:color="000000"/>
+            </w:tcBorders>
+            <w:vAlign w:val="center"/>
+          </w:tcPr>
+          <w:p>
+            <w:pPr>
+              <w:pStyle w:val="Compact"/>
+              <w:widowControl w:val="false"/>
+              <w:jc w:val="center"/>
+              <w:rPr>
+                <w:rFonts w:ascii="Ubuntu Mono" w:hAnsi="Ubuntu Mono"/>
+                <w:b w:val="false"/>
+                <w:b w:val="false"/>
+                <w:bCs w:val="false"/>
+                <w:i w:val="false"/>
+                <w:i w:val="false"/>
+                <w:iCs w:val="false"/>
+                <w:strike w:val="false"/>
+                <w:dstrike w:val="false"/>
+                <w:outline w:val="false"/>
+                <w:shadow w:val="false"/>
+                <w:color w:val="000000"/>
+                <w:sz w:val="18"/>
+                <w:szCs w:val="18"/>
+                <w:u w:val="none"/>
+              </w:rPr>
+            </w:pPr>
+            <w:r>
+              <w:rPr>
+                <w:rFonts w:ascii="Ubuntu Mono" w:hAnsi="Ubuntu Mono"/>
+                <w:b w:val="false"/>
+                <w:bCs w:val="false"/>
+                <w:i w:val="false"/>
+                <w:iCs w:val="false"/>
+                <w:strike w:val="false"/>
+                <w:dstrike w:val="false"/>
+                <w:outline w:val="false"/>
+                <w:shadow w:val="false"/>
+                <w:color w:val="000000"/>
+                <w:sz w:val="18"/>
+                <w:szCs w:val="18"/>
+                <w:u w:val="none"/>
+              </w:rPr>
+            </w:r>
+          </w:p>
+        </w:tc>
+        <w:tc>
+          <w:tcPr>
+            <w:tcW w:w="1066" w:type="dxa"/>
             <w:tcBorders>
               <w:left w:val="single" w:sz="4" w:space="0" w:color="000000"/>
               <w:bottom w:val="single" w:sz="4" w:space="0" w:color="000000"/>
@@ -2329,7 +2522,7 @@
         <w:trPr/>
         <w:tc>
           <w:tcPr>
-            <w:tcW w:w="610" w:type="dxa"/>
+            <w:tcW w:w="415" w:type="dxa"/>
             <w:tcBorders>
               <w:left w:val="single" w:sz="4" w:space="0" w:color="000000"/>
               <w:bottom w:val="single" w:sz="4" w:space="0" w:color="000000"/>
@@ -2381,7 +2574,7 @@
         </w:tc>
         <w:tc>
           <w:tcPr>
-            <w:tcW w:w="1096" w:type="dxa"/>
+            <w:tcW w:w="1438" w:type="dxa"/>
             <w:tcBorders>
               <w:left w:val="single" w:sz="4" w:space="0" w:color="000000"/>
               <w:bottom w:val="single" w:sz="4" w:space="0" w:color="000000"/>
@@ -2432,7 +2625,7 @@
         </w:tc>
         <w:tc>
           <w:tcPr>
-            <w:tcW w:w="1221" w:type="dxa"/>
+            <w:tcW w:w="1252" w:type="dxa"/>
             <w:tcBorders>
               <w:left w:val="single" w:sz="4" w:space="0" w:color="000000"/>
               <w:bottom w:val="single" w:sz="4" w:space="0" w:color="000000"/>
@@ -2483,7 +2676,7 @@
         </w:tc>
         <w:tc>
           <w:tcPr>
-            <w:tcW w:w="1342" w:type="dxa"/>
+            <w:tcW w:w="787" w:type="dxa"/>
             <w:tcBorders>
               <w:left w:val="single" w:sz="4" w:space="0" w:color="000000"/>
               <w:bottom w:val="single" w:sz="4" w:space="0" w:color="000000"/>
@@ -2534,7 +2727,7 @@
         </w:tc>
         <w:tc>
           <w:tcPr>
-            <w:tcW w:w="976" w:type="dxa"/>
+            <w:tcW w:w="880" w:type="dxa"/>
             <w:tcBorders>
               <w:left w:val="single" w:sz="4" w:space="0" w:color="000000"/>
               <w:bottom w:val="single" w:sz="4" w:space="0" w:color="000000"/>
@@ -2585,7 +2778,7 @@
         </w:tc>
         <w:tc>
           <w:tcPr>
-            <w:tcW w:w="1343" w:type="dxa"/>
+            <w:tcW w:w="973" w:type="dxa"/>
             <w:tcBorders>
               <w:left w:val="single" w:sz="4" w:space="0" w:color="000000"/>
               <w:bottom w:val="single" w:sz="4" w:space="0" w:color="000000"/>
@@ -2636,7 +2829,7 @@
         </w:tc>
         <w:tc>
           <w:tcPr>
-            <w:tcW w:w="1585" w:type="dxa"/>
+            <w:tcW w:w="694" w:type="dxa"/>
             <w:tcBorders>
               <w:left w:val="single" w:sz="4" w:space="0" w:color="000000"/>
               <w:bottom w:val="single" w:sz="4" w:space="0" w:color="000000"/>
@@ -2687,7 +2880,109 @@
         </w:tc>
         <w:tc>
           <w:tcPr>
-            <w:tcW w:w="1463" w:type="dxa"/>
+            <w:tcW w:w="973" w:type="dxa"/>
+            <w:tcBorders>
+              <w:left w:val="single" w:sz="4" w:space="0" w:color="000000"/>
+              <w:bottom w:val="single" w:sz="4" w:space="0" w:color="000000"/>
+            </w:tcBorders>
+            <w:vAlign w:val="center"/>
+          </w:tcPr>
+          <w:p>
+            <w:pPr>
+              <w:pStyle w:val="Compact"/>
+              <w:widowControl w:val="false"/>
+              <w:jc w:val="center"/>
+              <w:rPr>
+                <w:rFonts w:ascii="Ubuntu Mono" w:hAnsi="Ubuntu Mono"/>
+                <w:b w:val="false"/>
+                <w:b w:val="false"/>
+                <w:bCs w:val="false"/>
+                <w:i w:val="false"/>
+                <w:i w:val="false"/>
+                <w:iCs w:val="false"/>
+                <w:strike w:val="false"/>
+                <w:dstrike w:val="false"/>
+                <w:outline w:val="false"/>
+                <w:shadow w:val="false"/>
+                <w:color w:val="000000"/>
+                <w:sz w:val="18"/>
+                <w:szCs w:val="18"/>
+                <w:u w:val="none"/>
+              </w:rPr>
+            </w:pPr>
+            <w:r>
+              <w:rPr>
+                <w:rFonts w:ascii="Ubuntu Mono" w:hAnsi="Ubuntu Mono"/>
+                <w:b w:val="false"/>
+                <w:bCs w:val="false"/>
+                <w:i w:val="false"/>
+                <w:iCs w:val="false"/>
+                <w:strike w:val="false"/>
+                <w:dstrike w:val="false"/>
+                <w:outline w:val="false"/>
+                <w:shadow w:val="false"/>
+                <w:color w:val="000000"/>
+                <w:sz w:val="18"/>
+                <w:szCs w:val="18"/>
+                <w:u w:val="none"/>
+              </w:rPr>
+            </w:r>
+          </w:p>
+        </w:tc>
+        <w:tc>
+          <w:tcPr>
+            <w:tcW w:w="1159" w:type="dxa"/>
+            <w:tcBorders>
+              <w:left w:val="single" w:sz="4" w:space="0" w:color="000000"/>
+              <w:bottom w:val="single" w:sz="4" w:space="0" w:color="000000"/>
+            </w:tcBorders>
+            <w:vAlign w:val="center"/>
+          </w:tcPr>
+          <w:p>
+            <w:pPr>
+              <w:pStyle w:val="Compact"/>
+              <w:widowControl w:val="false"/>
+              <w:jc w:val="center"/>
+              <w:rPr>
+                <w:rFonts w:ascii="Ubuntu Mono" w:hAnsi="Ubuntu Mono"/>
+                <w:b w:val="false"/>
+                <w:b w:val="false"/>
+                <w:bCs w:val="false"/>
+                <w:i w:val="false"/>
+                <w:i w:val="false"/>
+                <w:iCs w:val="false"/>
+                <w:strike w:val="false"/>
+                <w:dstrike w:val="false"/>
+                <w:outline w:val="false"/>
+                <w:shadow w:val="false"/>
+                <w:color w:val="000000"/>
+                <w:sz w:val="18"/>
+                <w:szCs w:val="18"/>
+                <w:u w:val="none"/>
+              </w:rPr>
+            </w:pPr>
+            <w:r>
+              <w:rPr>
+                <w:rFonts w:ascii="Ubuntu Mono" w:hAnsi="Ubuntu Mono"/>
+                <w:b w:val="false"/>
+                <w:bCs w:val="false"/>
+                <w:i w:val="false"/>
+                <w:iCs w:val="false"/>
+                <w:strike w:val="false"/>
+                <w:dstrike w:val="false"/>
+                <w:outline w:val="false"/>
+                <w:shadow w:val="false"/>
+                <w:color w:val="000000"/>
+                <w:sz w:val="18"/>
+                <w:szCs w:val="18"/>
+                <w:u w:val="none"/>
+              </w:rPr>
+            </w:r>
+          </w:p>
+        </w:tc>
+        <w:tc>
+          <w:tcPr>
+            <w:tcW w:w="1066" w:type="dxa"/>
             <w:tcBorders>
               <w:left w:val="single" w:sz="4" w:space="0" w:color="000000"/>
               <w:bottom w:val="single" w:sz="4" w:space="0" w:color="000000"/>
@@ -2742,7 +3037,7 @@
         <w:trPr/>
         <w:tc>
           <w:tcPr>
-            <w:tcW w:w="610" w:type="dxa"/>
+            <w:tcW w:w="415" w:type="dxa"/>
             <w:tcBorders>
               <w:left w:val="single" w:sz="4" w:space="0" w:color="000000"/>
               <w:bottom w:val="single" w:sz="4" w:space="0" w:color="000000"/>
@@ -2794,7 +3089,7 @@
         </w:tc>
         <w:tc>
           <w:tcPr>
-            <w:tcW w:w="1096" w:type="dxa"/>
+            <w:tcW w:w="1438" w:type="dxa"/>
             <w:tcBorders>
               <w:left w:val="single" w:sz="4" w:space="0" w:color="000000"/>
               <w:bottom w:val="single" w:sz="4" w:space="0" w:color="000000"/>
@@ -2845,7 +3140,7 @@
         </w:tc>
         <w:tc>
           <w:tcPr>
-            <w:tcW w:w="1221" w:type="dxa"/>
+            <w:tcW w:w="1252" w:type="dxa"/>
             <w:tcBorders>
               <w:left w:val="single" w:sz="4" w:space="0" w:color="000000"/>
               <w:bottom w:val="single" w:sz="4" w:space="0" w:color="000000"/>
@@ -2896,7 +3191,7 @@
         </w:tc>
         <w:tc>
           <w:tcPr>
-            <w:tcW w:w="1342" w:type="dxa"/>
+            <w:tcW w:w="787" w:type="dxa"/>
             <w:tcBorders>
               <w:left w:val="single" w:sz="4" w:space="0" w:color="000000"/>
               <w:bottom w:val="single" w:sz="4" w:space="0" w:color="000000"/>
@@ -2947,7 +3242,7 @@
         </w:tc>
         <w:tc>
           <w:tcPr>
-            <w:tcW w:w="976" w:type="dxa"/>
+            <w:tcW w:w="880" w:type="dxa"/>
             <w:tcBorders>
               <w:left w:val="single" w:sz="4" w:space="0" w:color="000000"/>
               <w:bottom w:val="single" w:sz="4" w:space="0" w:color="000000"/>
@@ -2998,7 +3293,7 @@
         </w:tc>
         <w:tc>
           <w:tcPr>
-            <w:tcW w:w="1343" w:type="dxa"/>
+            <w:tcW w:w="973" w:type="dxa"/>
             <w:tcBorders>
               <w:left w:val="single" w:sz="4" w:space="0" w:color="000000"/>
               <w:bottom w:val="single" w:sz="4" w:space="0" w:color="000000"/>
@@ -3049,7 +3344,7 @@
         </w:tc>
         <w:tc>
           <w:tcPr>
-            <w:tcW w:w="1585" w:type="dxa"/>
+            <w:tcW w:w="694" w:type="dxa"/>
             <w:tcBorders>
               <w:left w:val="single" w:sz="4" w:space="0" w:color="000000"/>
               <w:bottom w:val="single" w:sz="4" w:space="0" w:color="000000"/>
@@ -3100,7 +3395,109 @@
         </w:tc>
         <w:tc>
           <w:tcPr>
-            <w:tcW w:w="1463" w:type="dxa"/>
+            <w:tcW w:w="973" w:type="dxa"/>
+            <w:tcBorders>
+              <w:left w:val="single" w:sz="4" w:space="0" w:color="000000"/>
+              <w:bottom w:val="single" w:sz="4" w:space="0" w:color="000000"/>
+            </w:tcBorders>
+            <w:vAlign w:val="center"/>
+          </w:tcPr>
+          <w:p>
+            <w:pPr>
+              <w:pStyle w:val="Compact"/>
+              <w:widowControl w:val="false"/>
+              <w:jc w:val="center"/>
+              <w:rPr>
+                <w:rFonts w:ascii="Ubuntu Mono" w:hAnsi="Ubuntu Mono"/>
+                <w:b w:val="false"/>
+                <w:b w:val="false"/>
+                <w:bCs w:val="false"/>
+                <w:i w:val="false"/>
+                <w:i w:val="false"/>
+                <w:iCs w:val="false"/>
+                <w:strike w:val="false"/>
+                <w:dstrike w:val="false"/>
+                <w:outline w:val="false"/>
+                <w:shadow w:val="false"/>
+                <w:color w:val="000000"/>
+                <w:sz w:val="18"/>
+                <w:szCs w:val="18"/>
+                <w:u w:val="none"/>
+              </w:rPr>
+            </w:pPr>
+            <w:r>
+              <w:rPr>
+                <w:rFonts w:ascii="Ubuntu Mono" w:hAnsi="Ubuntu Mono"/>
+                <w:b w:val="false"/>
+                <w:bCs w:val="false"/>
+                <w:i w:val="false"/>
+                <w:iCs w:val="false"/>
+                <w:strike w:val="false"/>
+                <w:dstrike w:val="false"/>
+                <w:outline w:val="false"/>
+                <w:shadow w:val="false"/>
+                <w:color w:val="000000"/>
+                <w:sz w:val="18"/>
+                <w:szCs w:val="18"/>
+                <w:u w:val="none"/>
+              </w:rPr>
+            </w:r>
+          </w:p>
+        </w:tc>
+        <w:tc>
+          <w:tcPr>
+            <w:tcW w:w="1159" w:type="dxa"/>
+            <w:tcBorders>
+              <w:left w:val="single" w:sz="4" w:space="0" w:color="000000"/>
+              <w:bottom w:val="single" w:sz="4" w:space="0" w:color="000000"/>
+            </w:tcBorders>
+            <w:vAlign w:val="center"/>
+          </w:tcPr>
+          <w:p>
+            <w:pPr>
+              <w:pStyle w:val="Compact"/>
+              <w:widowControl w:val="false"/>
+              <w:jc w:val="center"/>
+              <w:rPr>
+                <w:rFonts w:ascii="Ubuntu Mono" w:hAnsi="Ubuntu Mono"/>
+                <w:b w:val="false"/>
+                <w:b w:val="false"/>
+                <w:bCs w:val="false"/>
+                <w:i w:val="false"/>
+                <w:i w:val="false"/>
+                <w:iCs w:val="false"/>
+                <w:strike w:val="false"/>
+                <w:dstrike w:val="false"/>
+                <w:outline w:val="false"/>
+                <w:shadow w:val="false"/>
+                <w:color w:val="000000"/>
+                <w:sz w:val="18"/>
+                <w:szCs w:val="18"/>
+                <w:u w:val="none"/>
+              </w:rPr>
+            </w:pPr>
+            <w:r>
+              <w:rPr>
+                <w:rFonts w:ascii="Ubuntu Mono" w:hAnsi="Ubuntu Mono"/>
+                <w:b w:val="false"/>
+                <w:bCs w:val="false"/>
+                <w:i w:val="false"/>
+                <w:iCs w:val="false"/>
+                <w:strike w:val="false"/>
+                <w:dstrike w:val="false"/>
+                <w:outline w:val="false"/>
+                <w:shadow w:val="false"/>
+                <w:color w:val="000000"/>
+                <w:sz w:val="18"/>
+                <w:szCs w:val="18"/>
+                <w:u w:val="none"/>
+              </w:rPr>
+            </w:r>
+          </w:p>
+        </w:tc>
+        <w:tc>
+          <w:tcPr>
+            <w:tcW w:w="1066" w:type="dxa"/>
             <w:tcBorders>
               <w:left w:val="single" w:sz="4" w:space="0" w:color="000000"/>
               <w:bottom w:val="single" w:sz="4" w:space="0" w:color="000000"/>
@@ -3155,7 +3552,7 @@
         <w:trPr/>
         <w:tc>
           <w:tcPr>
-            <w:tcW w:w="610" w:type="dxa"/>
+            <w:tcW w:w="415" w:type="dxa"/>
             <w:tcBorders>
               <w:left w:val="single" w:sz="4" w:space="0" w:color="000000"/>
               <w:bottom w:val="single" w:sz="4" w:space="0" w:color="000000"/>
@@ -3207,7 +3604,7 @@
         </w:tc>
         <w:tc>
           <w:tcPr>
-            <w:tcW w:w="1096" w:type="dxa"/>
+            <w:tcW w:w="1438" w:type="dxa"/>
             <w:tcBorders>
               <w:left w:val="single" w:sz="4" w:space="0" w:color="000000"/>
               <w:bottom w:val="single" w:sz="4" w:space="0" w:color="000000"/>
@@ -3258,7 +3655,7 @@
         </w:tc>
         <w:tc>
           <w:tcPr>
-            <w:tcW w:w="1221" w:type="dxa"/>
+            <w:tcW w:w="1252" w:type="dxa"/>
             <w:tcBorders>
               <w:left w:val="single" w:sz="4" w:space="0" w:color="000000"/>
               <w:bottom w:val="single" w:sz="4" w:space="0" w:color="000000"/>
@@ -3309,7 +3706,7 @@
         </w:tc>
         <w:tc>
           <w:tcPr>
-            <w:tcW w:w="1342" w:type="dxa"/>
+            <w:tcW w:w="787" w:type="dxa"/>
             <w:tcBorders>
               <w:left w:val="single" w:sz="4" w:space="0" w:color="000000"/>
               <w:bottom w:val="single" w:sz="4" w:space="0" w:color="000000"/>
@@ -3360,7 +3757,7 @@
         </w:tc>
         <w:tc>
           <w:tcPr>
-            <w:tcW w:w="976" w:type="dxa"/>
+            <w:tcW w:w="880" w:type="dxa"/>
             <w:tcBorders>
               <w:left w:val="single" w:sz="4" w:space="0" w:color="000000"/>
               <w:bottom w:val="single" w:sz="4" w:space="0" w:color="000000"/>
@@ -3411,7 +3808,7 @@
         </w:tc>
         <w:tc>
           <w:tcPr>
-            <w:tcW w:w="1343" w:type="dxa"/>
+            <w:tcW w:w="973" w:type="dxa"/>
             <w:tcBorders>
               <w:left w:val="single" w:sz="4" w:space="0" w:color="000000"/>
               <w:bottom w:val="single" w:sz="4" w:space="0" w:color="000000"/>
@@ -3462,7 +3859,7 @@
         </w:tc>
         <w:tc>
           <w:tcPr>
-            <w:tcW w:w="1585" w:type="dxa"/>
+            <w:tcW w:w="694" w:type="dxa"/>
             <w:tcBorders>
               <w:left w:val="single" w:sz="4" w:space="0" w:color="000000"/>
               <w:bottom w:val="single" w:sz="4" w:space="0" w:color="000000"/>
@@ -3513,7 +3910,109 @@
         </w:tc>
         <w:tc>
           <w:tcPr>
-            <w:tcW w:w="1463" w:type="dxa"/>
+            <w:tcW w:w="973" w:type="dxa"/>
+            <w:tcBorders>
+              <w:left w:val="single" w:sz="4" w:space="0" w:color="000000"/>
+              <w:bottom w:val="single" w:sz="4" w:space="0" w:color="000000"/>
+            </w:tcBorders>
+            <w:vAlign w:val="center"/>
+          </w:tcPr>
+          <w:p>
+            <w:pPr>
+              <w:pStyle w:val="Compact"/>
+              <w:widowControl w:val="false"/>
+              <w:jc w:val="center"/>
+              <w:rPr>
+                <w:rFonts w:ascii="Ubuntu Mono" w:hAnsi="Ubuntu Mono"/>
+                <w:b w:val="false"/>
+                <w:b w:val="false"/>
+                <w:bCs w:val="false"/>
+                <w:i w:val="false"/>
+                <w:i w:val="false"/>
+                <w:iCs w:val="false"/>
+                <w:strike w:val="false"/>
+                <w:dstrike w:val="false"/>
+                <w:outline w:val="false"/>
+                <w:shadow w:val="false"/>
+                <w:color w:val="000000"/>
+                <w:sz w:val="18"/>
+                <w:szCs w:val="18"/>
+                <w:u w:val="none"/>
+              </w:rPr>
+            </w:pPr>
+            <w:r>
+              <w:rPr>
+                <w:rFonts w:ascii="Ubuntu Mono" w:hAnsi="Ubuntu Mono"/>
+                <w:b w:val="false"/>
+                <w:bCs w:val="false"/>
+                <w:i w:val="false"/>
+                <w:iCs w:val="false"/>
+                <w:strike w:val="false"/>
+                <w:dstrike w:val="false"/>
+                <w:outline w:val="false"/>
+                <w:shadow w:val="false"/>
+                <w:color w:val="000000"/>
+                <w:sz w:val="18"/>
+                <w:szCs w:val="18"/>
+                <w:u w:val="none"/>
+              </w:rPr>
+            </w:r>
+          </w:p>
+        </w:tc>
+        <w:tc>
+          <w:tcPr>
+            <w:tcW w:w="1159" w:type="dxa"/>
+            <w:tcBorders>
+              <w:left w:val="single" w:sz="4" w:space="0" w:color="000000"/>
+              <w:bottom w:val="single" w:sz="4" w:space="0" w:color="000000"/>
+            </w:tcBorders>
+            <w:vAlign w:val="center"/>
+          </w:tcPr>
+          <w:p>
+            <w:pPr>
+              <w:pStyle w:val="Compact"/>
+              <w:widowControl w:val="false"/>
+              <w:jc w:val="center"/>
+              <w:rPr>
+                <w:rFonts w:ascii="Ubuntu Mono" w:hAnsi="Ubuntu Mono"/>
+                <w:b w:val="false"/>
+                <w:b w:val="false"/>
+                <w:bCs w:val="false"/>
+                <w:i w:val="false"/>
+                <w:i w:val="false"/>
+                <w:iCs w:val="false"/>
+                <w:strike w:val="false"/>
+                <w:dstrike w:val="false"/>
+                <w:outline w:val="false"/>
+                <w:shadow w:val="false"/>
+                <w:color w:val="000000"/>
+                <w:sz w:val="18"/>
+                <w:szCs w:val="18"/>
+                <w:u w:val="none"/>
+              </w:rPr>
+            </w:pPr>
+            <w:r>
+              <w:rPr>
+                <w:rFonts w:ascii="Ubuntu Mono" w:hAnsi="Ubuntu Mono"/>
+                <w:b w:val="false"/>
+                <w:bCs w:val="false"/>
+                <w:i w:val="false"/>
+                <w:iCs w:val="false"/>
+                <w:strike w:val="false"/>
+                <w:dstrike w:val="false"/>
+                <w:outline w:val="false"/>
+                <w:shadow w:val="false"/>
+                <w:color w:val="000000"/>
+                <w:sz w:val="18"/>
+                <w:szCs w:val="18"/>
+                <w:u w:val="none"/>
+              </w:rPr>
+            </w:r>
+          </w:p>
+        </w:tc>
+        <w:tc>
+          <w:tcPr>
+            <w:tcW w:w="1066" w:type="dxa"/>
             <w:tcBorders>
               <w:left w:val="single" w:sz="4" w:space="0" w:color="000000"/>
               <w:bottom w:val="single" w:sz="4" w:space="0" w:color="000000"/>
@@ -3568,7 +4067,7 @@
         <w:trPr/>
         <w:tc>
           <w:tcPr>
-            <w:tcW w:w="610" w:type="dxa"/>
+            <w:tcW w:w="415" w:type="dxa"/>
             <w:tcBorders>
               <w:left w:val="single" w:sz="4" w:space="0" w:color="000000"/>
               <w:bottom w:val="single" w:sz="4" w:space="0" w:color="000000"/>
@@ -3620,7 +4119,7 @@
         </w:tc>
         <w:tc>
           <w:tcPr>
-            <w:tcW w:w="1096" w:type="dxa"/>
+            <w:tcW w:w="1438" w:type="dxa"/>
             <w:tcBorders>
               <w:left w:val="single" w:sz="4" w:space="0" w:color="000000"/>
               <w:bottom w:val="single" w:sz="4" w:space="0" w:color="000000"/>
@@ -3671,7 +4170,7 @@
         </w:tc>
         <w:tc>
           <w:tcPr>
-            <w:tcW w:w="1221" w:type="dxa"/>
+            <w:tcW w:w="1252" w:type="dxa"/>
             <w:tcBorders>
               <w:left w:val="single" w:sz="4" w:space="0" w:color="000000"/>
               <w:bottom w:val="single" w:sz="4" w:space="0" w:color="000000"/>
@@ -3722,7 +4221,7 @@
         </w:tc>
         <w:tc>
           <w:tcPr>
-            <w:tcW w:w="1342" w:type="dxa"/>
+            <w:tcW w:w="787" w:type="dxa"/>
             <w:tcBorders>
               <w:left w:val="single" w:sz="4" w:space="0" w:color="000000"/>
               <w:bottom w:val="single" w:sz="4" w:space="0" w:color="000000"/>
@@ -3773,7 +4272,7 @@
         </w:tc>
         <w:tc>
           <w:tcPr>
-            <w:tcW w:w="976" w:type="dxa"/>
+            <w:tcW w:w="880" w:type="dxa"/>
             <w:tcBorders>
               <w:left w:val="single" w:sz="4" w:space="0" w:color="000000"/>
               <w:bottom w:val="single" w:sz="4" w:space="0" w:color="000000"/>
@@ -3824,7 +4323,7 @@
         </w:tc>
         <w:tc>
           <w:tcPr>
-            <w:tcW w:w="1343" w:type="dxa"/>
+            <w:tcW w:w="973" w:type="dxa"/>
             <w:tcBorders>
               <w:left w:val="single" w:sz="4" w:space="0" w:color="000000"/>
               <w:bottom w:val="single" w:sz="4" w:space="0" w:color="000000"/>
@@ -3875,7 +4374,7 @@
         </w:tc>
         <w:tc>
           <w:tcPr>
-            <w:tcW w:w="1585" w:type="dxa"/>
+            <w:tcW w:w="694" w:type="dxa"/>
             <w:tcBorders>
               <w:left w:val="single" w:sz="4" w:space="0" w:color="000000"/>
               <w:bottom w:val="single" w:sz="4" w:space="0" w:color="000000"/>
@@ -3926,7 +4425,109 @@
         </w:tc>
         <w:tc>
           <w:tcPr>
-            <w:tcW w:w="1463" w:type="dxa"/>
+            <w:tcW w:w="973" w:type="dxa"/>
+            <w:tcBorders>
+              <w:left w:val="single" w:sz="4" w:space="0" w:color="000000"/>
+              <w:bottom w:val="single" w:sz="4" w:space="0" w:color="000000"/>
+            </w:tcBorders>
+            <w:vAlign w:val="center"/>
+          </w:tcPr>
+          <w:p>
+            <w:pPr>
+              <w:pStyle w:val="Compact"/>
+              <w:widowControl w:val="false"/>
+              <w:jc w:val="center"/>
+              <w:rPr>
+                <w:rFonts w:ascii="Ubuntu Mono" w:hAnsi="Ubuntu Mono"/>
+                <w:b w:val="false"/>
+                <w:b w:val="false"/>
+                <w:bCs w:val="false"/>
+                <w:i w:val="false"/>
+                <w:i w:val="false"/>
+                <w:iCs w:val="false"/>
+                <w:strike w:val="false"/>
+                <w:dstrike w:val="false"/>
+                <w:outline w:val="false"/>
+                <w:shadow w:val="false"/>
+                <w:color w:val="000000"/>
+                <w:sz w:val="18"/>
+                <w:szCs w:val="18"/>
+                <w:u w:val="none"/>
+              </w:rPr>
+            </w:pPr>
+            <w:r>
+              <w:rPr>
+                <w:rFonts w:ascii="Ubuntu Mono" w:hAnsi="Ubuntu Mono"/>
+                <w:b w:val="false"/>
+                <w:bCs w:val="false"/>
+                <w:i w:val="false"/>
+                <w:iCs w:val="false"/>
+                <w:strike w:val="false"/>
+                <w:dstrike w:val="false"/>
+                <w:outline w:val="false"/>
+                <w:shadow w:val="false"/>
+                <w:color w:val="000000"/>
+                <w:sz w:val="18"/>
+                <w:szCs w:val="18"/>
+                <w:u w:val="none"/>
+              </w:rPr>
+            </w:r>
+          </w:p>
+        </w:tc>
+        <w:tc>
+          <w:tcPr>
+            <w:tcW w:w="1159" w:type="dxa"/>
+            <w:tcBorders>
+              <w:left w:val="single" w:sz="4" w:space="0" w:color="000000"/>
+              <w:bottom w:val="single" w:sz="4" w:space="0" w:color="000000"/>
+            </w:tcBorders>
+            <w:vAlign w:val="center"/>
+          </w:tcPr>
+          <w:p>
+            <w:pPr>
+              <w:pStyle w:val="Compact"/>
+              <w:widowControl w:val="false"/>
+              <w:jc w:val="center"/>
+              <w:rPr>
+                <w:rFonts w:ascii="Ubuntu Mono" w:hAnsi="Ubuntu Mono"/>
+                <w:b w:val="false"/>
+                <w:b w:val="false"/>
+                <w:bCs w:val="false"/>
+                <w:i w:val="false"/>
+                <w:i w:val="false"/>
+                <w:iCs w:val="false"/>
+                <w:strike w:val="false"/>
+                <w:dstrike w:val="false"/>
+                <w:outline w:val="false"/>
+                <w:shadow w:val="false"/>
+                <w:color w:val="000000"/>
+                <w:sz w:val="18"/>
+                <w:szCs w:val="18"/>
+                <w:u w:val="none"/>
+              </w:rPr>
+            </w:pPr>
+            <w:r>
+              <w:rPr>
+                <w:rFonts w:ascii="Ubuntu Mono" w:hAnsi="Ubuntu Mono"/>
+                <w:b w:val="false"/>
+                <w:bCs w:val="false"/>
+                <w:i w:val="false"/>
+                <w:iCs w:val="false"/>
+                <w:strike w:val="false"/>
+                <w:dstrike w:val="false"/>
+                <w:outline w:val="false"/>
+                <w:shadow w:val="false"/>
+                <w:color w:val="000000"/>
+                <w:sz w:val="18"/>
+                <w:szCs w:val="18"/>
+                <w:u w:val="none"/>
+              </w:rPr>
+            </w:r>
+          </w:p>
+        </w:tc>
+        <w:tc>
+          <w:tcPr>
+            <w:tcW w:w="1066" w:type="dxa"/>
             <w:tcBorders>
               <w:left w:val="single" w:sz="4" w:space="0" w:color="000000"/>
               <w:bottom w:val="single" w:sz="4" w:space="0" w:color="000000"/>
@@ -3974,73 +4575,160 @@
                 <w:u w:val="none"/>
               </w:rPr>
             </w:r>
-            <w:bookmarkStart w:id="16" w:name="analytical-dataset1"/>
-            <w:bookmarkStart w:id="17" w:name="data1"/>
-            <w:bookmarkStart w:id="18" w:name="analytical-dataset1"/>
-            <w:bookmarkStart w:id="19" w:name="data1"/>
-            <w:bookmarkEnd w:id="18"/>
-            <w:bookmarkEnd w:id="19"/>
           </w:p>
         </w:tc>
       </w:tr>
     </w:tbl>
     <w:p>
       <w:pPr>
-        <w:pStyle w:val="Heading1"/>
-        <w:rPr/>
-      </w:pPr>
-      <w:bookmarkStart w:id="20" w:name="__RefHeading___Toc2380_56772990"/>
-      <w:bookmarkEnd w:id="20"/>
-      <w:r>
-        <w:rPr/>
-        <w:t>Study parameters</w:t>
+        <w:pStyle w:val="TextBody"/>
+        <w:rPr/>
+      </w:pPr>
+      <w:r>
+        <w:rPr/>
+        <w:t>Each row represents all information collected from each study participant, and each participant included will require a unique study ID. The outcome should be recorded as a binary variable: either the study participant reached the endpoint (death) or survived and was discharged. This information can be recorded in either text form, or an indicator (death = 1, discharge = 0).</w:t>
       </w:r>
     </w:p>
     <w:p>
       <w:pPr>
+        <w:pStyle w:val="TextBody"/>
+        <w:rPr/>
+      </w:pPr>
+      <w:r>
+        <w:rPr/>
+        <w:t>Surgery length should be recorded in minutes, and ICU length in days.</w:t>
+      </w:r>
+    </w:p>
+    <w:p>
+      <w:pPr>
+        <w:pStyle w:val="TextBody"/>
+        <w:rPr/>
+      </w:pPr>
+      <w:bookmarkStart w:id="18" w:name="raw-data"/>
+      <w:r>
+        <w:rPr/>
+        <w:t>Surgery type will be recorded as a categorical variable. It is recommended that the number of classes (types of surgery) be as small as possible, to avoid loss of precision in the analysis estimates, without the need to increase the sample size. Broader categories of surgeries should be preferred, whenever possible.</w:t>
+      </w:r>
+      <w:bookmarkEnd w:id="18"/>
+    </w:p>
+    <w:p>
+      <w:pPr>
         <w:pStyle w:val="Heading2"/>
         <w:rPr/>
       </w:pPr>
-      <w:bookmarkStart w:id="21" w:name="__RefHeading___Toc2382_56772990"/>
-      <w:bookmarkStart w:id="22" w:name="inclusion-and-exclusion-criteria"/>
+      <w:bookmarkStart w:id="19" w:name="__RefHeading___Toc930_2740866792"/>
+      <w:bookmarkStart w:id="20" w:name="analytical-dataset"/>
+      <w:bookmarkEnd w:id="19"/>
+      <w:r>
+        <w:rPr/>
+        <w:t>Analytical dataset</w:t>
+      </w:r>
+    </w:p>
+    <w:p>
+      <w:pPr>
+        <w:pStyle w:val="FirstParagraph"/>
+        <w:rPr/>
+      </w:pPr>
+      <w:r>
+        <w:rPr/>
+        <w:t>The analytical dataset will be created by cleaning the raw data and applying the study’s inclusion and exclusion criteria. Time under observation will be calculated in days from the dates of entry and exit of the cohort.</w:t>
+      </w:r>
+    </w:p>
+    <w:p>
+      <w:pPr>
+        <w:pStyle w:val="TextBody"/>
+        <w:rPr/>
+      </w:pPr>
+      <w:r>
+        <w:rPr/>
+        <w:t>The total number of observations excluded due to incompleteness (missing data) and due to exclusion criteria will be reported in the analysis.</w:t>
+      </w:r>
+    </w:p>
+    <w:p>
+      <w:pPr>
+        <w:pStyle w:val="TextBody"/>
+        <w:rPr/>
+      </w:pPr>
+      <w:bookmarkStart w:id="21" w:name="data"/>
+      <w:bookmarkStart w:id="22" w:name="analytical-dataset"/>
+      <w:r>
+        <w:rPr/>
+        <w:t>All variables in the analytical set will be labeled according to the raw data provided and values will be labeled according to the data dictionary for the preparation of production-quality results tables and figures.</w:t>
+      </w:r>
       <w:bookmarkEnd w:id="21"/>
-      <w:r>
-        <w:rPr/>
-        <w:t>Inclusion and exclusion criteria</w:t>
-      </w:r>
       <w:bookmarkEnd w:id="22"/>
     </w:p>
     <w:p>
       <w:pPr>
-        <w:pStyle w:val="Heading2"/>
-        <w:rPr/>
-      </w:pPr>
-      <w:bookmarkStart w:id="23" w:name="__RefHeading___Toc2384_56772990"/>
+        <w:pStyle w:val="Heading1"/>
+        <w:rPr/>
+      </w:pPr>
+      <w:bookmarkStart w:id="23" w:name="__RefHeading___Toc932_2740866792"/>
+      <w:bookmarkStart w:id="24" w:name="study-parameters"/>
       <w:bookmarkEnd w:id="23"/>
       <w:r>
         <w:rPr/>
-        <w:t>Exposures</w:t>
+        <w:t>Study parameters</w:t>
       </w:r>
     </w:p>
     <w:p>
       <w:pPr>
-        <w:pStyle w:val="FirstParagraph"/>
-        <w:rPr/>
-      </w:pPr>
-      <w:bookmarkStart w:id="24" w:name="exposures"/>
-      <w:r>
-        <w:rPr/>
-        <w:t>Peak troponin levels, measured as a continuous scale.</w:t>
-      </w:r>
-      <w:bookmarkEnd w:id="24"/>
+        <w:pStyle w:val="Heading2"/>
+        <w:rPr/>
+      </w:pPr>
+      <w:bookmarkStart w:id="25" w:name="__RefHeading___Toc934_2740866792"/>
+      <w:bookmarkStart w:id="26" w:name="inclusion-and-exclusion-criteria"/>
+      <w:bookmarkEnd w:id="25"/>
+      <w:r>
+        <w:rPr/>
+        <w:t>Inclusion and exclusion criteria</w:t>
+      </w:r>
     </w:p>
     <w:p>
       <w:pPr>
+        <w:pStyle w:val="FirstParagraph"/>
+        <w:rPr/>
+      </w:pPr>
+      <w:bookmarkStart w:id="27" w:name="inclusion-and-exclusion-criteria"/>
+      <w:r>
+        <w:rPr/>
+        <w:t>Inclusion and exclusion criteria will be defined in the study protocol.</w:t>
+      </w:r>
+      <w:bookmarkEnd w:id="27"/>
+    </w:p>
+    <w:p>
+      <w:pPr>
         <w:pStyle w:val="Heading2"/>
         <w:rPr/>
       </w:pPr>
-      <w:bookmarkStart w:id="25" w:name="__RefHeading___Toc2386_56772990"/>
-      <w:bookmarkEnd w:id="25"/>
+      <w:bookmarkStart w:id="28" w:name="__RefHeading___Toc936_2740866792"/>
+      <w:bookmarkStart w:id="29" w:name="exposures"/>
+      <w:bookmarkEnd w:id="28"/>
+      <w:r>
+        <w:rPr/>
+        <w:t>Exposures</w:t>
+      </w:r>
+    </w:p>
+    <w:p>
+      <w:pPr>
+        <w:pStyle w:val="FirstParagraph"/>
+        <w:rPr/>
+      </w:pPr>
+      <w:bookmarkStart w:id="30" w:name="exposures"/>
+      <w:r>
+        <w:rPr/>
+        <w:t>Peak troponin levels, measured as a continuous scale.</w:t>
+      </w:r>
+      <w:bookmarkEnd w:id="30"/>
+    </w:p>
+    <w:p>
+      <w:pPr>
+        <w:pStyle w:val="Heading2"/>
+        <w:rPr/>
+      </w:pPr>
+      <w:bookmarkStart w:id="31" w:name="__RefHeading___Toc938_2740866792"/>
+      <w:bookmarkStart w:id="32" w:name="outcomes"/>
+      <w:bookmarkEnd w:id="31"/>
       <w:r>
         <w:rPr/>
         <w:t>Outcomes</w:t>
@@ -4068,7 +4756,7 @@
         <w:pStyle w:val="Compact"/>
         <w:numPr>
           <w:ilvl w:val="0"/>
-          <w:numId w:val="8"/>
+          <w:numId w:val="5"/>
         </w:numPr>
         <w:rPr/>
       </w:pPr>
@@ -4082,7 +4770,7 @@
         <w:pStyle w:val="Compact"/>
         <w:numPr>
           <w:ilvl w:val="0"/>
-          <w:numId w:val="9"/>
+          <w:numId w:val="3"/>
         </w:numPr>
         <w:rPr/>
       </w:pPr>
@@ -4096,7 +4784,7 @@
         <w:pStyle w:val="Compact"/>
         <w:numPr>
           <w:ilvl w:val="0"/>
-          <w:numId w:val="10"/>
+          <w:numId w:val="3"/>
         </w:numPr>
         <w:rPr/>
       </w:pPr>
@@ -4110,7 +4798,7 @@
         <w:pStyle w:val="Compact"/>
         <w:numPr>
           <w:ilvl w:val="0"/>
-          <w:numId w:val="11"/>
+          <w:numId w:val="3"/>
         </w:numPr>
         <w:rPr/>
       </w:pPr>
@@ -4124,7 +4812,6 @@
         <w:pStyle w:val="FirstParagraph"/>
         <w:rPr/>
       </w:pPr>
-      <w:bookmarkStart w:id="26" w:name="outcomes"/>
       <w:r>
         <w:rPr>
           <w:b/>
@@ -4132,145 +4819,83 @@
         </w:rPr>
         <w:t>Primary outcome</w:t>
       </w:r>
-      <w:bookmarkEnd w:id="26"/>
     </w:p>
     <w:p>
       <w:pPr>
-        <w:pStyle w:val="Heading2"/>
-        <w:rPr/>
-      </w:pPr>
-      <w:bookmarkStart w:id="27" w:name="__RefHeading___Toc2388_56772990"/>
-      <w:bookmarkEnd w:id="27"/>
-      <w:r>
-        <w:rPr/>
-        <w:t>Covariates</w:t>
-      </w:r>
-    </w:p>
-    <w:p>
-      <w:pPr>
-        <w:pStyle w:val="FirstParagraph"/>
-        <w:rPr/>
-      </w:pPr>
-      <w:bookmarkStart w:id="28" w:name="covariates"/>
-      <w:r>
-        <w:rPr/>
-        <w:t>Hazard ratios will be adjusted for Euro score, APACHE score, type of surgery, length of surgery and length of ICU stay.</w:t>
-      </w:r>
-      <w:bookmarkEnd w:id="28"/>
-    </w:p>
-    <w:p>
-      <w:pPr>
-        <w:pStyle w:val="Heading1"/>
-        <w:rPr/>
-      </w:pPr>
-      <w:bookmarkStart w:id="29" w:name="__RefHeading___Toc2390_56772990"/>
-      <w:bookmarkStart w:id="30" w:name="statistical-methods"/>
-      <w:bookmarkEnd w:id="29"/>
-      <w:r>
-        <w:rPr/>
-        <w:t>Statistical methods</w:t>
-      </w:r>
-    </w:p>
-    <w:p>
-      <w:pPr>
-        <w:pStyle w:val="Heading2"/>
-        <w:rPr/>
-      </w:pPr>
-      <w:bookmarkStart w:id="31" w:name="__RefHeading___Toc2392_56772990"/>
-      <w:bookmarkEnd w:id="31"/>
-      <w:r>
-        <w:rPr/>
-        <w:t>Statistical analyses</w:t>
-      </w:r>
-    </w:p>
-    <w:p>
-      <w:pPr>
-        <w:pStyle w:val="Heading3"/>
-        <w:rPr/>
-      </w:pPr>
-      <w:bookmarkStart w:id="32" w:name="__RefHeading___Toc2394_56772990"/>
-      <w:bookmarkEnd w:id="32"/>
-      <w:r>
-        <w:rPr/>
-        <w:t>Descriptive analyses</w:t>
-      </w:r>
-    </w:p>
-    <w:p>
-      <w:pPr>
-        <w:pStyle w:val="FirstParagraph"/>
-        <w:rPr/>
-      </w:pPr>
-      <w:bookmarkStart w:id="33" w:name="descriptive-analyses"/>
-      <w:r>
-        <w:rPr/>
-        <w:t>The epidemiological profile of the study participants will be described. Demographic (sex, age and BMI) and clinical variables ( EURO score, APACHE score, type of surgery, length of surgery and length of ICU stay ) will be described as mean (SD)  or as counts and proportions (%), as appropriate. The distributions of participants’ characteristics will be summarized in tables and visualized in exploratory plots.</w:t>
+        <w:pStyle w:val="TextBody"/>
+        <w:rPr/>
+      </w:pPr>
+      <w:bookmarkStart w:id="33" w:name="outcomes"/>
+      <w:r>
+        <w:rPr/>
+        <w:t>In hospital mortality rates after 30 days.</w:t>
       </w:r>
       <w:bookmarkEnd w:id="33"/>
     </w:p>
     <w:p>
       <w:pPr>
-        <w:pStyle w:val="Heading3"/>
-        <w:rPr/>
-      </w:pPr>
-      <w:bookmarkStart w:id="34" w:name="__RefHeading___Toc2396_56772990"/>
-      <w:bookmarkStart w:id="35" w:name="inferential-analyses"/>
+        <w:pStyle w:val="Heading2"/>
+        <w:rPr/>
+      </w:pPr>
+      <w:bookmarkStart w:id="34" w:name="__RefHeading___Toc940_2740866792"/>
+      <w:bookmarkStart w:id="35" w:name="covariates"/>
       <w:bookmarkEnd w:id="34"/>
       <w:r>
         <w:rPr/>
-        <w:t>Inferential analyses</w:t>
-      </w:r>
-      <w:bookmarkEnd w:id="35"/>
+        <w:t>Covariates</w:t>
+      </w:r>
     </w:p>
     <w:p>
       <w:pPr>
-        <w:pStyle w:val="Heading3"/>
-        <w:rPr/>
-      </w:pPr>
-      <w:bookmarkStart w:id="36" w:name="__RefHeading___Toc2398_56772990"/>
-      <w:bookmarkStart w:id="37" w:name="statistical-modeling"/>
+        <w:pStyle w:val="FirstParagraph"/>
+        <w:rPr/>
+      </w:pPr>
+      <w:bookmarkStart w:id="36" w:name="study-parameters"/>
+      <w:bookmarkStart w:id="37" w:name="covariates"/>
+      <w:r>
+        <w:rPr/>
+        <w:t>Hazard ratios will be adjusted for Euro score, APACHE score, type of surgery, length of surgery and length of ICU stay.</w:t>
+      </w:r>
       <w:bookmarkEnd w:id="36"/>
-      <w:r>
-        <w:rPr/>
-        <w:t>Statistical modeling</w:t>
-      </w:r>
       <w:bookmarkEnd w:id="37"/>
     </w:p>
     <w:p>
       <w:pPr>
-        <w:pStyle w:val="Heading3"/>
-        <w:rPr/>
-      </w:pPr>
-      <w:bookmarkStart w:id="38" w:name="__RefHeading___Toc2400_56772990"/>
+        <w:pStyle w:val="Heading1"/>
+        <w:rPr/>
+      </w:pPr>
+      <w:bookmarkStart w:id="38" w:name="__RefHeading___Toc942_2740866792"/>
+      <w:bookmarkStart w:id="39" w:name="statistical-methods"/>
       <w:bookmarkEnd w:id="38"/>
       <w:r>
         <w:rPr/>
-        <w:t>Missing data</w:t>
+        <w:t>Statistical methods</w:t>
       </w:r>
     </w:p>
     <w:p>
       <w:pPr>
-        <w:pStyle w:val="FirstParagraph"/>
-        <w:rPr/>
-      </w:pPr>
-      <w:bookmarkStart w:id="39" w:name="missing-data"/>
-      <w:bookmarkStart w:id="40" w:name="statistical-analyses"/>
-      <w:r>
-        <w:rPr/>
-        <w:t>No missing data imputation will be performed. All evaluations will be performed as complete case analyses.</w:t>
-      </w:r>
-      <w:bookmarkEnd w:id="39"/>
+        <w:pStyle w:val="Heading2"/>
+        <w:rPr/>
+      </w:pPr>
+      <w:bookmarkStart w:id="40" w:name="__RefHeading___Toc944_2740866792"/>
+      <w:bookmarkStart w:id="41" w:name="statistical-analyses"/>
       <w:bookmarkEnd w:id="40"/>
+      <w:r>
+        <w:rPr/>
+        <w:t>Statistical analyses</w:t>
+      </w:r>
     </w:p>
     <w:p>
       <w:pPr>
-        <w:pStyle w:val="Heading2"/>
-        <w:rPr/>
-      </w:pPr>
-      <w:bookmarkStart w:id="41" w:name="__RefHeading___Toc2402_56772990"/>
-      <w:bookmarkEnd w:id="41"/>
-      <w:r>
-        <w:rPr/>
-        <w:t>Significance and Confidence Intervals</w:t>
+        <w:pStyle w:val="Heading3"/>
+        <w:rPr/>
+      </w:pPr>
+      <w:bookmarkStart w:id="42" w:name="__RefHeading___Toc946_2740866792"/>
+      <w:bookmarkStart w:id="43" w:name="descriptive-analyses"/>
+      <w:bookmarkEnd w:id="42"/>
+      <w:r>
+        <w:rPr/>
+        <w:t>Descriptive analyses</w:t>
       </w:r>
     </w:p>
     <w:p>
@@ -4278,45 +4903,168 @@
         <w:pStyle w:val="FirstParagraph"/>
         <w:rPr/>
       </w:pPr>
-      <w:bookmarkStart w:id="42" w:name="significance-and-confidence-intervals"/>
-      <w:r>
-        <w:rPr/>
-        <w:t xml:space="preserve">All analyses will be performed using the significance level of 5%. All significance hypothesis tests and confidence intervals computed will be two-tailed.  </w:t>
-      </w:r>
-      <w:bookmarkEnd w:id="42"/>
-    </w:p>
-    <w:p>
-      <w:pPr>
-        <w:pStyle w:val="Heading2"/>
-        <w:rPr/>
-      </w:pPr>
-      <w:bookmarkStart w:id="43" w:name="__RefHeading___Toc2404_56772990"/>
-      <w:bookmarkEnd w:id="43"/>
-      <w:r>
-        <w:rPr/>
-        <w:t>Study size and Power</w:t>
-      </w:r>
-    </w:p>
-    <w:p>
-      <w:pPr>
-        <w:pStyle w:val="FirstParagraph"/>
-        <w:rPr/>
-      </w:pPr>
-      <w:bookmarkStart w:id="44" w:name="study-size-and-power"/>
-      <w:r>
-        <w:rPr/>
-        <w:t>The study protocol defines an intended sample size of 200 patients.</w:t>
+      <w:bookmarkStart w:id="44" w:name="descriptive-analyses"/>
+      <w:r>
+        <w:rPr/>
+        <w:t>The epidemiological profile of the study participants will be described. Demographic (sex, age and BMI) and clinical variables ( EURO score, APACHE score, type of surgery, length of surgery and length of ICU stay) will be described as mean (SD)  or as counts and proportions (%), as appropriate. The distributions of participants’ characteristics will be summarized in tables and visualized in exploratory plots.</w:t>
       </w:r>
       <w:bookmarkEnd w:id="44"/>
     </w:p>
     <w:p>
       <w:pPr>
+        <w:pStyle w:val="Heading3"/>
+        <w:rPr/>
+      </w:pPr>
+      <w:bookmarkStart w:id="45" w:name="__RefHeading___Toc948_2740866792"/>
+      <w:bookmarkStart w:id="46" w:name="inferential-analyses"/>
+      <w:bookmarkEnd w:id="45"/>
+      <w:r>
+        <w:rPr/>
+        <w:t>Inferential analyses</w:t>
+      </w:r>
+    </w:p>
+    <w:p>
+      <w:pPr>
+        <w:pStyle w:val="FirstParagraph"/>
+        <w:rPr/>
+      </w:pPr>
+      <w:bookmarkStart w:id="47" w:name="inferential-analyses"/>
+      <w:r>
+        <w:rPr/>
+        <w:t>All inferential analyses will be performed in the statistical models (described in the next section). Survival rates and time to event will be reported, with their respective CI.</w:t>
+      </w:r>
+      <w:bookmarkEnd w:id="47"/>
+    </w:p>
+    <w:p>
+      <w:pPr>
+        <w:pStyle w:val="Heading3"/>
+        <w:rPr/>
+      </w:pPr>
+      <w:bookmarkStart w:id="48" w:name="__RefHeading___Toc950_2740866792"/>
+      <w:bookmarkStart w:id="49" w:name="statistical-modeling"/>
+      <w:bookmarkEnd w:id="48"/>
+      <w:r>
+        <w:rPr/>
+        <w:t>Statistical modeling</w:t>
+      </w:r>
+    </w:p>
+    <w:p>
+      <w:pPr>
+        <w:pStyle w:val="FirstParagraph"/>
+        <w:rPr/>
+      </w:pPr>
+      <w:r>
+        <w:rPr/>
+        <w:t>Hospital mortality will be evaluated with a Cox regression model.</w:t>
+      </w:r>
+    </w:p>
+    <w:p>
+      <w:pPr>
+        <w:pStyle w:val="TextBody"/>
+        <w:rPr/>
+      </w:pPr>
+      <w:r>
+        <w:rPr/>
+        <w:t>Two models are planned to be created to evaluate the impact of the troponin levels in mortality. A simpler univariate model including only the exposure will be created to serve as a base of comparison for the main model. The main model will adjust the HR between mortality and troponin levels by controlling for the type of surgery, surgery length, ICU length of stay and the risk scores APACHE and EURO.</w:t>
+      </w:r>
+    </w:p>
+    <w:p>
+      <w:pPr>
+        <w:pStyle w:val="TextBody"/>
+        <w:rPr/>
+      </w:pPr>
+      <w:bookmarkStart w:id="50" w:name="statistical-modeling"/>
+      <w:r>
+        <w:rPr/>
+        <w:t>No variable selection is planned for this analysis. It is assumed that the variables included in the main model to control for confounding and bias were selected based on literature sources and clinical relevance. If the analysis suffers from lack of statistical power due to poor sample variability, then this analysis plan will be revised.</w:t>
+      </w:r>
+      <w:bookmarkEnd w:id="50"/>
+    </w:p>
+    <w:p>
+      <w:pPr>
+        <w:pStyle w:val="Heading3"/>
+        <w:rPr/>
+      </w:pPr>
+      <w:bookmarkStart w:id="51" w:name="__RefHeading___Toc952_2740866792"/>
+      <w:bookmarkStart w:id="52" w:name="missing-data"/>
+      <w:bookmarkEnd w:id="51"/>
+      <w:r>
+        <w:rPr/>
+        <w:t>Missing data</w:t>
+      </w:r>
+    </w:p>
+    <w:p>
+      <w:pPr>
+        <w:pStyle w:val="FirstParagraph"/>
+        <w:rPr/>
+      </w:pPr>
+      <w:bookmarkStart w:id="53" w:name="statistical-analyses"/>
+      <w:bookmarkStart w:id="54" w:name="missing-data"/>
+      <w:r>
+        <w:rPr/>
+        <w:t>No missing data imputation will be performed. All evaluations will be performed as complete case analyses.</w:t>
+      </w:r>
+      <w:bookmarkEnd w:id="53"/>
+      <w:bookmarkEnd w:id="54"/>
+    </w:p>
+    <w:p>
+      <w:pPr>
         <w:pStyle w:val="Heading2"/>
         <w:rPr/>
       </w:pPr>
-      <w:bookmarkStart w:id="45" w:name="__RefHeading___Toc2406_56772990"/>
-      <w:bookmarkStart w:id="46" w:name="statistical-packages"/>
-      <w:bookmarkEnd w:id="45"/>
+      <w:bookmarkStart w:id="55" w:name="__RefHeading___Toc954_2740866792"/>
+      <w:bookmarkStart w:id="56" w:name="significance-and-confidence-intervals"/>
+      <w:bookmarkEnd w:id="55"/>
+      <w:r>
+        <w:rPr/>
+        <w:t>Significance and Confidence Intervals</w:t>
+      </w:r>
+    </w:p>
+    <w:p>
+      <w:pPr>
+        <w:pStyle w:val="FirstParagraph"/>
+        <w:rPr/>
+      </w:pPr>
+      <w:bookmarkStart w:id="57" w:name="significance-and-confidence-intervals"/>
+      <w:r>
+        <w:rPr/>
+        <w:t xml:space="preserve">All analyses will be performed using the significance level of 5%. All significance hypothesis tests and confidence intervals computed will be two-tailed.  </w:t>
+      </w:r>
+      <w:bookmarkEnd w:id="57"/>
+    </w:p>
+    <w:p>
+      <w:pPr>
+        <w:pStyle w:val="Heading2"/>
+        <w:rPr/>
+      </w:pPr>
+      <w:bookmarkStart w:id="58" w:name="__RefHeading___Toc956_2740866792"/>
+      <w:bookmarkStart w:id="59" w:name="study-size-and-power"/>
+      <w:bookmarkEnd w:id="58"/>
+      <w:r>
+        <w:rPr/>
+        <w:t>Study size and Power</w:t>
+      </w:r>
+    </w:p>
+    <w:p>
+      <w:pPr>
+        <w:pStyle w:val="FirstParagraph"/>
+        <w:rPr/>
+      </w:pPr>
+      <w:bookmarkStart w:id="60" w:name="study-size-and-power"/>
+      <w:r>
+        <w:rPr/>
+        <w:t>The study protocol defines an intended sample size of 200 patients.</w:t>
+      </w:r>
+      <w:bookmarkEnd w:id="60"/>
+    </w:p>
+    <w:p>
+      <w:pPr>
+        <w:pStyle w:val="Heading2"/>
+        <w:rPr/>
+      </w:pPr>
+      <w:bookmarkStart w:id="61" w:name="__RefHeading___Toc958_2740866792"/>
+      <w:bookmarkStart w:id="62" w:name="statistical-packages"/>
+      <w:bookmarkEnd w:id="61"/>
       <w:r>
         <w:rPr/>
         <w:t>Statistical packages</w:t>
@@ -4341,51 +5089,42 @@
         <w:rPr/>
         <w:t xml:space="preserve"> version 4.1.3.</w:t>
       </w:r>
-      <w:bookmarkEnd w:id="30"/>
-      <w:bookmarkEnd w:id="46"/>
+      <w:bookmarkEnd w:id="39"/>
+      <w:bookmarkEnd w:id="62"/>
     </w:p>
     <w:p>
       <w:pPr>
         <w:pStyle w:val="Heading1"/>
         <w:rPr/>
       </w:pPr>
-      <w:bookmarkStart w:id="47" w:name="__RefHeading___Toc2408_56772990"/>
-      <w:bookmarkStart w:id="48" w:name="observations-and-limitations"/>
-      <w:bookmarkEnd w:id="47"/>
+      <w:bookmarkStart w:id="63" w:name="__RefHeading___Toc960_2740866792"/>
+      <w:bookmarkStart w:id="64" w:name="observations-and-limitations"/>
+      <w:bookmarkEnd w:id="63"/>
       <w:r>
         <w:rPr/>
         <w:t>Observations and limitations</w:t>
       </w:r>
-      <w:bookmarkEnd w:id="48"/>
     </w:p>
     <w:p>
       <w:pPr>
-        <w:pStyle w:val="Heading1"/>
-        <w:keepLines/>
-        <w:widowControl/>
-        <w:numPr>
-          <w:ilvl w:val="0"/>
-          <w:numId w:val="0"/>
-        </w:numPr>
-        <w:suppressAutoHyphens w:val="true"/>
-        <w:jc w:val="left"/>
-        <w:rPr/>
-      </w:pPr>
-      <w:r>
-        <w:rPr/>
-      </w:r>
-      <w:r>
-        <w:br w:type="page"/>
-      </w:r>
+        <w:pStyle w:val="FirstParagraph"/>
+        <w:rPr/>
+      </w:pPr>
+      <w:bookmarkStart w:id="65" w:name="observations-and-limitations"/>
+      <w:r>
+        <w:rPr/>
+        <w:t>N/A</w:t>
+      </w:r>
+      <w:bookmarkEnd w:id="65"/>
     </w:p>
     <w:p>
       <w:pPr>
         <w:pStyle w:val="Heading1"/>
         <w:rPr/>
       </w:pPr>
-      <w:bookmarkStart w:id="49" w:name="__RefHeading___Toc2410_56772990"/>
-      <w:bookmarkStart w:id="50" w:name="references"/>
-      <w:bookmarkEnd w:id="49"/>
+      <w:bookmarkStart w:id="66" w:name="__RefHeading___Toc962_2740866792"/>
+      <w:bookmarkStart w:id="67" w:name="references"/>
+      <w:bookmarkEnd w:id="66"/>
       <w:r>
         <w:rPr/>
         <w:t>References</w:t>
@@ -4396,7 +5135,7 @@
         <w:pStyle w:val="Compact"/>
         <w:numPr>
           <w:ilvl w:val="0"/>
-          <w:numId w:val="12"/>
+          <w:numId w:val="6"/>
         </w:numPr>
         <w:rPr/>
       </w:pPr>
@@ -4417,7 +5156,7 @@
         <w:pStyle w:val="Compact"/>
         <w:numPr>
           <w:ilvl w:val="0"/>
-          <w:numId w:val="13"/>
+          <w:numId w:val="7"/>
         </w:numPr>
         <w:rPr/>
       </w:pPr>
@@ -4443,7 +5182,7 @@
         <w:pStyle w:val="Compact"/>
         <w:numPr>
           <w:ilvl w:val="0"/>
-          <w:numId w:val="14"/>
+          <w:numId w:val="8"/>
         </w:numPr>
         <w:rPr/>
       </w:pPr>
@@ -4463,15 +5202,16 @@
         <w:rPr/>
         <w:t>).</w:t>
       </w:r>
-      <w:bookmarkEnd w:id="50"/>
+      <w:bookmarkEnd w:id="67"/>
     </w:p>
     <w:p>
       <w:pPr>
         <w:pStyle w:val="Heading1"/>
         <w:rPr/>
       </w:pPr>
-      <w:bookmarkStart w:id="51" w:name="__RefHeading___Toc2412_56772990"/>
-      <w:bookmarkEnd w:id="51"/>
+      <w:bookmarkStart w:id="68" w:name="__RefHeading___Toc964_2740866792"/>
+      <w:bookmarkStart w:id="69" w:name="appendix"/>
+      <w:bookmarkEnd w:id="68"/>
       <w:r>
         <w:rPr/>
         <w:t>Appendix</w:t>
@@ -4492,8 +5232,9 @@
         <w:pStyle w:val="Heading2"/>
         <w:rPr/>
       </w:pPr>
-      <w:bookmarkStart w:id="52" w:name="__RefHeading___Toc2414_56772990"/>
-      <w:bookmarkEnd w:id="52"/>
+      <w:bookmarkStart w:id="70" w:name="__RefHeading___Toc966_2740866792"/>
+      <w:bookmarkStart w:id="71" w:name="availability"/>
+      <w:bookmarkEnd w:id="70"/>
       <w:r>
         <w:rPr/>
         <w:t>Availability</w:t>
@@ -4522,12 +5263,11 @@
     <w:p>
       <w:pPr>
         <w:pStyle w:val="TextBody"/>
-        <w:spacing w:before="180" w:after="180"/>
-        <w:rPr/>
-      </w:pPr>
-      <w:hyperlink r:id="rId4">
-        <w:bookmarkStart w:id="53" w:name="availability"/>
-        <w:bookmarkStart w:id="54" w:name="appendix"/>
+        <w:rPr/>
+      </w:pPr>
+      <w:hyperlink r:id="rId5">
+        <w:bookmarkStart w:id="72" w:name="appendix"/>
+        <w:bookmarkStart w:id="73" w:name="availability"/>
         <w:r>
           <w:rPr>
             <w:rStyle w:val="InternetLink"/>
@@ -4535,12 +5275,22 @@
           <w:t>https://philsf-biostat.github.io/SAR-2022-019/</w:t>
         </w:r>
       </w:hyperlink>
-      <w:bookmarkEnd w:id="53"/>
-      <w:bookmarkEnd w:id="54"/>
+      <w:bookmarkEnd w:id="72"/>
+      <w:bookmarkEnd w:id="73"/>
+    </w:p>
+    <w:p>
+      <w:pPr>
+        <w:pStyle w:val="TextBody"/>
+        <w:spacing w:before="180" w:after="180"/>
+        <w:rPr/>
+      </w:pPr>
+      <w:r>
+        <w:rPr/>
+      </w:r>
     </w:p>
     <w:sectPr>
-      <w:headerReference w:type="default" r:id="rId5"/>
-      <w:footerReference w:type="default" r:id="rId6"/>
+      <w:headerReference w:type="default" r:id="rId6"/>
+      <w:footerReference w:type="default" r:id="rId7"/>
       <w:type w:val="nextPage"/>
       <w:pgSz w:w="11906" w:h="16838"/>
       <w:pgMar w:left="1134" w:right="1134" w:gutter="0" w:header="567" w:top="1758" w:footer="567" w:bottom="1758"/>
@@ -4583,7 +5333,7 @@
             <wp:inline distT="0" distB="0" distL="0" distR="0">
               <wp:extent cx="6135370" cy="34290"/>
               <wp:effectExtent l="0" t="0" r="0" b="0"/>
-              <wp:docPr id="5" name="Shape5"/>
+              <wp:docPr id="4" name="Shape5"/>
               <a:graphic xmlns:a="http://schemas.openxmlformats.org/drawingml/2006/main">
                 <a:graphicData uri="http://schemas.microsoft.com/office/word/2010/wordprocessingShape">
                   <wps:wsp>
@@ -4648,9 +5398,9 @@
       <w:gridCol w:w="198"/>
       <w:gridCol w:w="1633"/>
       <w:gridCol w:w="194"/>
-      <w:gridCol w:w="974"/>
+      <w:gridCol w:w="973"/>
       <w:gridCol w:w="200"/>
-      <w:gridCol w:w="639"/>
+      <w:gridCol w:w="640"/>
       <w:gridCol w:w="183"/>
       <w:gridCol w:w="1059"/>
     </w:tblGrid>
@@ -4846,7 +5596,7 @@
       </w:tc>
       <w:tc>
         <w:tcPr>
-          <w:tcW w:w="974" w:type="dxa"/>
+          <w:tcW w:w="973" w:type="dxa"/>
           <w:tcBorders/>
           <w:vAlign w:val="center"/>
         </w:tcPr>
@@ -4952,7 +5702,7 @@
       </w:tc>
       <w:tc>
         <w:tcPr>
-          <w:tcW w:w="639" w:type="dxa"/>
+          <w:tcW w:w="640" w:type="dxa"/>
           <w:tcBorders/>
           <w:vAlign w:val="center"/>
         </w:tcPr>
@@ -5143,7 +5893,7 @@
             <w:rPr>
               <w:lang w:val="en-US" w:eastAsia="en-US" w:bidi="ar-SA"/>
             </w:rPr>
-            <w:t>5</w:t>
+            <w:t>6</w:t>
           </w:r>
           <w:r>
             <w:rPr>
@@ -5185,7 +5935,7 @@
             <w:rPr>
               <w:lang w:val="en-US" w:eastAsia="en-US" w:bidi="ar-SA"/>
             </w:rPr>
-            <w:t>5</w:t>
+            <w:t>6</w:t>
           </w:r>
           <w:r>
             <w:rPr>
@@ -5351,43 +6101,13 @@
     </w:pPr>
     <w:r>
       <w:rPr/>
-      <w:pict>
-        <v:shapetype id="_x0000_t136" coordsize="21600,21600" o:spt="136" adj="10800" path="m@9,l@10,em@11,21600l@12,21600e">
-          <v:stroke joinstyle="miter"/>
-          <v:formulas>
-            <v:f eqn="val #0"/>
-            <v:f eqn="sum @0 0 10800"/>
-            <v:f eqn="sum @0 0 0"/>
-            <v:f eqn="sum width 0 @0"/>
-            <v:f eqn="prod @2 2 1"/>
-            <v:f eqn="prod @3 2 1"/>
-            <v:f eqn="if @1 @5 @4"/>
-            <v:f eqn="sum 0 @6 0"/>
-            <v:f eqn="sum width 0 @6"/>
-            <v:f eqn="if @1 0 @8"/>
-            <v:f eqn="if @1 @7 width"/>
-            <v:f eqn="if @1 @8 0"/>
-            <v:f eqn="if @1 width @7"/>
-          </v:formulas>
-          <v:handles>
-            <v:h position="@0,21600"/>
-          </v:handles>
-        </v:shapetype>
-        <v:shape id="PowerPlusWaterMarkObject" o:spid="shape_0" fillcolor="silver" stroked="f" o:allowincell="f" style="position:absolute;margin-left:7.7pt;margin-top:236.4pt;width:466.45pt;height:164.25pt;mso-wrap-style:none;v-text-anchor:middle;rotation:315;mso-position-horizontal:center;mso-position-horizontal-relative:margin;mso-position-vertical:center;mso-position-vertical-relative:margin" type="_x0000_t136">
-          <v:path textpathok="t"/>
-          <v:textpath on="t" fitshape="t" string="DRAFT" trim="t" style="font-family:&quot;Ubuntu&quot;;font-size:1pt"/>
-          <v:fill o:detectmouseclick="t" type="solid" color2="#3f3f3f" opacity="0.5"/>
-          <v:stroke color="#3465a4" joinstyle="round" endcap="flat"/>
-          <w10:wrap type="none"/>
-        </v:shape>
-      </w:pict>
       <mc:AlternateContent>
         <mc:Choice Requires="wps">
           <w:drawing>
             <wp:inline distT="0" distB="0" distL="0" distR="0">
               <wp:extent cx="6135370" cy="34290"/>
               <wp:effectExtent l="0" t="0" r="0" b="0"/>
-              <wp:docPr id="4" name="Shape4"/>
+              <wp:docPr id="3" name="Shape4"/>
               <a:graphic xmlns:a="http://schemas.openxmlformats.org/drawingml/2006/main">
                 <a:graphicData uri="http://schemas.microsoft.com/office/word/2010/wordprocessingShape">
                   <wps:wsp>
@@ -5824,397 +6544,6 @@
   </w:abstractNum>
   <w:abstractNum w:abstractNumId="4">
     <w:lvl w:ilvl="0">
-      <w:start w:val="1"/>
-      <w:numFmt w:val="decimal"/>
-      <w:lvlText w:val="%1."/>
-      <w:lvlJc w:val="left"/>
-      <w:pPr>
-        <w:tabs>
-          <w:tab w:val="num" w:pos="0"/>
-        </w:tabs>
-        <w:ind w:left="720" w:hanging="480"/>
-      </w:pPr>
-      <w:rPr/>
-    </w:lvl>
-    <w:lvl w:ilvl="1">
-      <w:start w:val="1"/>
-      <w:numFmt w:val="decimal"/>
-      <w:lvlText w:val="%2."/>
-      <w:lvlJc w:val="left"/>
-      <w:pPr>
-        <w:tabs>
-          <w:tab w:val="num" w:pos="0"/>
-        </w:tabs>
-        <w:ind w:left="1440" w:hanging="480"/>
-      </w:pPr>
-      <w:rPr/>
-    </w:lvl>
-    <w:lvl w:ilvl="2">
-      <w:start w:val="1"/>
-      <w:numFmt w:val="decimal"/>
-      <w:lvlText w:val="%3."/>
-      <w:lvlJc w:val="left"/>
-      <w:pPr>
-        <w:tabs>
-          <w:tab w:val="num" w:pos="0"/>
-        </w:tabs>
-        <w:ind w:left="2160" w:hanging="480"/>
-      </w:pPr>
-      <w:rPr/>
-    </w:lvl>
-    <w:lvl w:ilvl="3">
-      <w:start w:val="1"/>
-      <w:numFmt w:val="decimal"/>
-      <w:lvlText w:val="%4."/>
-      <w:lvlJc w:val="left"/>
-      <w:pPr>
-        <w:tabs>
-          <w:tab w:val="num" w:pos="0"/>
-        </w:tabs>
-        <w:ind w:left="2880" w:hanging="480"/>
-      </w:pPr>
-      <w:rPr/>
-    </w:lvl>
-    <w:lvl w:ilvl="4">
-      <w:start w:val="1"/>
-      <w:numFmt w:val="decimal"/>
-      <w:lvlText w:val="%5."/>
-      <w:lvlJc w:val="left"/>
-      <w:pPr>
-        <w:tabs>
-          <w:tab w:val="num" w:pos="0"/>
-        </w:tabs>
-        <w:ind w:left="3600" w:hanging="480"/>
-      </w:pPr>
-      <w:rPr/>
-    </w:lvl>
-    <w:lvl w:ilvl="5">
-      <w:start w:val="1"/>
-      <w:numFmt w:val="decimal"/>
-      <w:lvlText w:val="%6."/>
-      <w:lvlJc w:val="left"/>
-      <w:pPr>
-        <w:tabs>
-          <w:tab w:val="num" w:pos="0"/>
-        </w:tabs>
-        <w:ind w:left="4320" w:hanging="480"/>
-      </w:pPr>
-      <w:rPr/>
-    </w:lvl>
-    <w:lvl w:ilvl="6">
-      <w:start w:val="1"/>
-      <w:numFmt w:val="decimal"/>
-      <w:lvlText w:val="%7."/>
-      <w:lvlJc w:val="left"/>
-      <w:pPr>
-        <w:tabs>
-          <w:tab w:val="num" w:pos="0"/>
-        </w:tabs>
-        <w:ind w:left="5040" w:hanging="480"/>
-      </w:pPr>
-      <w:rPr/>
-    </w:lvl>
-    <w:lvl w:ilvl="7">
-      <w:start w:val="1"/>
-      <w:numFmt w:val="decimal"/>
-      <w:lvlText w:val="%8."/>
-      <w:lvlJc w:val="left"/>
-      <w:pPr>
-        <w:tabs>
-          <w:tab w:val="num" w:pos="0"/>
-        </w:tabs>
-        <w:ind w:left="5760" w:hanging="480"/>
-      </w:pPr>
-      <w:rPr/>
-    </w:lvl>
-    <w:lvl w:ilvl="8">
-      <w:start w:val="1"/>
-      <w:numFmt w:val="decimal"/>
-      <w:lvlText w:val="%9."/>
-      <w:lvlJc w:val="left"/>
-      <w:pPr>
-        <w:tabs>
-          <w:tab w:val="num" w:pos="0"/>
-        </w:tabs>
-        <w:ind w:left="6480" w:hanging="480"/>
-      </w:pPr>
-      <w:rPr/>
-    </w:lvl>
-  </w:abstractNum>
-  <w:abstractNum w:abstractNumId="5">
-    <w:lvl w:ilvl="0">
-      <w:numFmt w:val="bullet"/>
-      <w:lvlText w:val=""/>
-      <w:lvlJc w:val="left"/>
-      <w:pPr>
-        <w:tabs>
-          <w:tab w:val="num" w:pos="0"/>
-        </w:tabs>
-        <w:ind w:left="720" w:hanging="480"/>
-      </w:pPr>
-      <w:rPr>
-        <w:rFonts w:ascii="Symbol" w:hAnsi="Symbol" w:cs="Symbol" w:hint="default"/>
-      </w:rPr>
-    </w:lvl>
-    <w:lvl w:ilvl="1">
-      <w:start w:val="0"/>
-      <w:numFmt w:val="bullet"/>
-      <w:lvlText w:val=""/>
-      <w:lvlJc w:val="left"/>
-      <w:pPr>
-        <w:tabs>
-          <w:tab w:val="num" w:pos="0"/>
-        </w:tabs>
-        <w:ind w:left="1440" w:hanging="480"/>
-      </w:pPr>
-      <w:rPr>
-        <w:rFonts w:ascii="Symbol" w:hAnsi="Symbol" w:cs="Symbol" w:hint="default"/>
-      </w:rPr>
-    </w:lvl>
-    <w:lvl w:ilvl="2">
-      <w:start w:val="0"/>
-      <w:numFmt w:val="bullet"/>
-      <w:lvlText w:val=""/>
-      <w:lvlJc w:val="left"/>
-      <w:pPr>
-        <w:tabs>
-          <w:tab w:val="num" w:pos="0"/>
-        </w:tabs>
-        <w:ind w:left="2160" w:hanging="480"/>
-      </w:pPr>
-      <w:rPr>
-        <w:rFonts w:ascii="Symbol" w:hAnsi="Symbol" w:cs="Symbol" w:hint="default"/>
-      </w:rPr>
-    </w:lvl>
-    <w:lvl w:ilvl="3">
-      <w:start w:val="0"/>
-      <w:numFmt w:val="bullet"/>
-      <w:lvlText w:val=""/>
-      <w:lvlJc w:val="left"/>
-      <w:pPr>
-        <w:tabs>
-          <w:tab w:val="num" w:pos="0"/>
-        </w:tabs>
-        <w:ind w:left="2880" w:hanging="480"/>
-      </w:pPr>
-      <w:rPr>
-        <w:rFonts w:ascii="Symbol" w:hAnsi="Symbol" w:cs="Symbol" w:hint="default"/>
-      </w:rPr>
-    </w:lvl>
-    <w:lvl w:ilvl="4">
-      <w:start w:val="0"/>
-      <w:numFmt w:val="bullet"/>
-      <w:lvlText w:val=""/>
-      <w:lvlJc w:val="left"/>
-      <w:pPr>
-        <w:tabs>
-          <w:tab w:val="num" w:pos="0"/>
-        </w:tabs>
-        <w:ind w:left="3600" w:hanging="480"/>
-      </w:pPr>
-      <w:rPr>
-        <w:rFonts w:ascii="Symbol" w:hAnsi="Symbol" w:cs="Symbol" w:hint="default"/>
-      </w:rPr>
-    </w:lvl>
-    <w:lvl w:ilvl="5">
-      <w:start w:val="0"/>
-      <w:numFmt w:val="bullet"/>
-      <w:lvlText w:val=""/>
-      <w:lvlJc w:val="left"/>
-      <w:pPr>
-        <w:tabs>
-          <w:tab w:val="num" w:pos="0"/>
-        </w:tabs>
-        <w:ind w:left="4320" w:hanging="480"/>
-      </w:pPr>
-      <w:rPr>
-        <w:rFonts w:ascii="Symbol" w:hAnsi="Symbol" w:cs="Symbol" w:hint="default"/>
-      </w:rPr>
-    </w:lvl>
-    <w:lvl w:ilvl="6">
-      <w:start w:val="0"/>
-      <w:numFmt w:val="bullet"/>
-      <w:lvlText w:val=""/>
-      <w:lvlJc w:val="left"/>
-      <w:pPr>
-        <w:tabs>
-          <w:tab w:val="num" w:pos="0"/>
-        </w:tabs>
-        <w:ind w:left="5040" w:hanging="480"/>
-      </w:pPr>
-      <w:rPr>
-        <w:rFonts w:ascii="Symbol" w:hAnsi="Symbol" w:cs="Symbol" w:hint="default"/>
-      </w:rPr>
-    </w:lvl>
-    <w:lvl w:ilvl="7">
-      <w:start w:val="0"/>
-      <w:numFmt w:val="bullet"/>
-      <w:lvlText w:val=""/>
-      <w:lvlJc w:val="left"/>
-      <w:pPr>
-        <w:tabs>
-          <w:tab w:val="num" w:pos="0"/>
-        </w:tabs>
-        <w:ind w:left="5760" w:hanging="480"/>
-      </w:pPr>
-      <w:rPr>
-        <w:rFonts w:ascii="Symbol" w:hAnsi="Symbol" w:cs="Symbol" w:hint="default"/>
-      </w:rPr>
-    </w:lvl>
-    <w:lvl w:ilvl="8">
-      <w:start w:val="0"/>
-      <w:numFmt w:val="bullet"/>
-      <w:lvlText w:val=""/>
-      <w:lvlJc w:val="left"/>
-      <w:pPr>
-        <w:tabs>
-          <w:tab w:val="num" w:pos="0"/>
-        </w:tabs>
-        <w:ind w:left="6480" w:hanging="480"/>
-      </w:pPr>
-      <w:rPr>
-        <w:rFonts w:ascii="Symbol" w:hAnsi="Symbol" w:cs="Symbol" w:hint="default"/>
-      </w:rPr>
-    </w:lvl>
-  </w:abstractNum>
-  <w:abstractNum w:abstractNumId="6">
-    <w:lvl w:ilvl="0">
-      <w:numFmt w:val="bullet"/>
-      <w:lvlText w:val=""/>
-      <w:lvlJc w:val="left"/>
-      <w:pPr>
-        <w:tabs>
-          <w:tab w:val="num" w:pos="0"/>
-        </w:tabs>
-        <w:ind w:left="720" w:hanging="480"/>
-      </w:pPr>
-      <w:rPr>
-        <w:rFonts w:ascii="Symbol" w:hAnsi="Symbol" w:cs="Symbol" w:hint="default"/>
-      </w:rPr>
-    </w:lvl>
-    <w:lvl w:ilvl="1">
-      <w:start w:val="0"/>
-      <w:numFmt w:val="bullet"/>
-      <w:lvlText w:val=""/>
-      <w:lvlJc w:val="left"/>
-      <w:pPr>
-        <w:tabs>
-          <w:tab w:val="num" w:pos="0"/>
-        </w:tabs>
-        <w:ind w:left="1440" w:hanging="480"/>
-      </w:pPr>
-      <w:rPr>
-        <w:rFonts w:ascii="Symbol" w:hAnsi="Symbol" w:cs="Symbol" w:hint="default"/>
-      </w:rPr>
-    </w:lvl>
-    <w:lvl w:ilvl="2">
-      <w:start w:val="0"/>
-      <w:numFmt w:val="bullet"/>
-      <w:lvlText w:val=""/>
-      <w:lvlJc w:val="left"/>
-      <w:pPr>
-        <w:tabs>
-          <w:tab w:val="num" w:pos="0"/>
-        </w:tabs>
-        <w:ind w:left="2160" w:hanging="480"/>
-      </w:pPr>
-      <w:rPr>
-        <w:rFonts w:ascii="Symbol" w:hAnsi="Symbol" w:cs="Symbol" w:hint="default"/>
-      </w:rPr>
-    </w:lvl>
-    <w:lvl w:ilvl="3">
-      <w:start w:val="0"/>
-      <w:numFmt w:val="bullet"/>
-      <w:lvlText w:val=""/>
-      <w:lvlJc w:val="left"/>
-      <w:pPr>
-        <w:tabs>
-          <w:tab w:val="num" w:pos="0"/>
-        </w:tabs>
-        <w:ind w:left="2880" w:hanging="480"/>
-      </w:pPr>
-      <w:rPr>
-        <w:rFonts w:ascii="Symbol" w:hAnsi="Symbol" w:cs="Symbol" w:hint="default"/>
-      </w:rPr>
-    </w:lvl>
-    <w:lvl w:ilvl="4">
-      <w:start w:val="0"/>
-      <w:numFmt w:val="bullet"/>
-      <w:lvlText w:val=""/>
-      <w:lvlJc w:val="left"/>
-      <w:pPr>
-        <w:tabs>
-          <w:tab w:val="num" w:pos="0"/>
-        </w:tabs>
-        <w:ind w:left="3600" w:hanging="480"/>
-      </w:pPr>
-      <w:rPr>
-        <w:rFonts w:ascii="Symbol" w:hAnsi="Symbol" w:cs="Symbol" w:hint="default"/>
-      </w:rPr>
-    </w:lvl>
-    <w:lvl w:ilvl="5">
-      <w:start w:val="0"/>
-      <w:numFmt w:val="bullet"/>
-      <w:lvlText w:val=""/>
-      <w:lvlJc w:val="left"/>
-      <w:pPr>
-        <w:tabs>
-          <w:tab w:val="num" w:pos="0"/>
-        </w:tabs>
-        <w:ind w:left="4320" w:hanging="480"/>
-      </w:pPr>
-      <w:rPr>
-        <w:rFonts w:ascii="Symbol" w:hAnsi="Symbol" w:cs="Symbol" w:hint="default"/>
-      </w:rPr>
-    </w:lvl>
-    <w:lvl w:ilvl="6">
-      <w:start w:val="0"/>
-      <w:numFmt w:val="bullet"/>
-      <w:lvlText w:val=""/>
-      <w:lvlJc w:val="left"/>
-      <w:pPr>
-        <w:tabs>
-          <w:tab w:val="num" w:pos="0"/>
-        </w:tabs>
-        <w:ind w:left="5040" w:hanging="480"/>
-      </w:pPr>
-      <w:rPr>
-        <w:rFonts w:ascii="Symbol" w:hAnsi="Symbol" w:cs="Symbol" w:hint="default"/>
-      </w:rPr>
-    </w:lvl>
-    <w:lvl w:ilvl="7">
-      <w:start w:val="0"/>
-      <w:numFmt w:val="bullet"/>
-      <w:lvlText w:val=""/>
-      <w:lvlJc w:val="left"/>
-      <w:pPr>
-        <w:tabs>
-          <w:tab w:val="num" w:pos="0"/>
-        </w:tabs>
-        <w:ind w:left="5760" w:hanging="480"/>
-      </w:pPr>
-      <w:rPr>
-        <w:rFonts w:ascii="Symbol" w:hAnsi="Symbol" w:cs="Symbol" w:hint="default"/>
-      </w:rPr>
-    </w:lvl>
-    <w:lvl w:ilvl="8">
-      <w:start w:val="0"/>
-      <w:numFmt w:val="bullet"/>
-      <w:lvlText w:val=""/>
-      <w:lvlJc w:val="left"/>
-      <w:pPr>
-        <w:tabs>
-          <w:tab w:val="num" w:pos="0"/>
-        </w:tabs>
-        <w:ind w:left="6480" w:hanging="480"/>
-      </w:pPr>
-      <w:rPr>
-        <w:rFonts w:ascii="Symbol" w:hAnsi="Symbol" w:cs="Symbol" w:hint="default"/>
-      </w:rPr>
-    </w:lvl>
-  </w:abstractNum>
-  <w:abstractNum w:abstractNumId="7">
-    <w:lvl w:ilvl="0">
       <w:numFmt w:val="bullet"/>
       <w:lvlText w:val=""/>
       <w:lvlJc w:val="left"/>
@@ -6362,36 +6691,18 @@
     <w:abstractNumId w:val="4"/>
   </w:num>
   <w:num w:numId="5">
-    <w:abstractNumId w:val="5"/>
-  </w:num>
-  <w:num w:numId="6">
-    <w:abstractNumId w:val="6"/>
-  </w:num>
-  <w:num w:numId="7">
-    <w:abstractNumId w:val="7"/>
-  </w:num>
-  <w:num w:numId="8">
-    <w:abstractNumId w:val="4"/>
+    <w:abstractNumId w:val="3"/>
     <w:lvlOverride w:ilvl="0">
       <w:startOverride w:val="1"/>
     </w:lvlOverride>
   </w:num>
-  <w:num w:numId="9">
-    <w:abstractNumId w:val="4"/>
-  </w:num>
-  <w:num w:numId="10">
-    <w:abstractNumId w:val="4"/>
-  </w:num>
-  <w:num w:numId="11">
-    <w:abstractNumId w:val="4"/>
-  </w:num>
-  <w:num w:numId="12">
+  <w:num w:numId="6">
     <w:abstractNumId w:val="2"/>
   </w:num>
-  <w:num w:numId="13">
+  <w:num w:numId="7">
     <w:abstractNumId w:val="2"/>
   </w:num>
-  <w:num w:numId="14">
+  <w:num w:numId="8">
     <w:abstractNumId w:val="2"/>
   </w:num>
 </w:numbering>

</xml_diff>